<commit_message>
feat(templates): get ready 04 template
</commit_message>
<xml_diff>
--- a/templates/04_heating_network_passport.docx
+++ b/templates/04_heating_network_passport.docx
@@ -1,6 +1,6 @@
 
 <file path=word/document.xml><?xml version="1.0" encoding="utf-8"?>
-<w:document xmlns:wpc="http://schemas.microsoft.com/office/word/2010/wordprocessingCanvas" xmlns:cx="http://schemas.microsoft.com/office/drawing/2014/chartex" xmlns:cx1="http://schemas.microsoft.com/office/drawing/2015/9/8/chartex" xmlns:mc="http://schemas.openxmlformats.org/markup-compatibility/2006" xmlns:o="urn:schemas-microsoft-com:office:office" xmlns:r="http://schemas.openxmlformats.org/officeDocument/2006/relationships" xmlns:m="http://schemas.openxmlformats.org/officeDocument/2006/math" xmlns:v="urn:schemas-microsoft-com:vml" xmlns:wp14="http://schemas.microsoft.com/office/word/2010/wordprocessingDrawing" xmlns:wp="http://schemas.openxmlformats.org/drawingml/2006/wordprocessingDrawing" xmlns:w10="urn:schemas-microsoft-com:office:word" xmlns:w="http://schemas.openxmlformats.org/wordprocessingml/2006/main" xmlns:w14="http://schemas.microsoft.com/office/word/2010/wordml" xmlns:w15="http://schemas.microsoft.com/office/word/2012/wordml" xmlns:w16se="http://schemas.microsoft.com/office/word/2015/wordml/symex" xmlns:wpg="http://schemas.microsoft.com/office/word/2010/wordprocessingGroup" xmlns:wpi="http://schemas.microsoft.com/office/word/2010/wordprocessingInk" xmlns:wne="http://schemas.microsoft.com/office/word/2006/wordml" xmlns:wps="http://schemas.microsoft.com/office/word/2010/wordprocessingShape" mc:Ignorable="w14 w15 w16se wp14">
+<w:document xmlns:wpc="http://schemas.microsoft.com/office/word/2010/wordprocessingCanvas" xmlns:cx="http://schemas.microsoft.com/office/drawing/2014/chartex" xmlns:cx1="http://schemas.microsoft.com/office/drawing/2015/9/8/chartex" xmlns:cx2="http://schemas.microsoft.com/office/drawing/2015/10/21/chartex" xmlns:cx3="http://schemas.microsoft.com/office/drawing/2016/5/9/chartex" xmlns:cx4="http://schemas.microsoft.com/office/drawing/2016/5/10/chartex" xmlns:cx5="http://schemas.microsoft.com/office/drawing/2016/5/11/chartex" xmlns:cx6="http://schemas.microsoft.com/office/drawing/2016/5/12/chartex" xmlns:cx7="http://schemas.microsoft.com/office/drawing/2016/5/13/chartex" xmlns:cx8="http://schemas.microsoft.com/office/drawing/2016/5/14/chartex" xmlns:mc="http://schemas.openxmlformats.org/markup-compatibility/2006" xmlns:aink="http://schemas.microsoft.com/office/drawing/2016/ink" xmlns:am3d="http://schemas.microsoft.com/office/drawing/2017/model3d" xmlns:o="urn:schemas-microsoft-com:office:office" xmlns:oel="http://schemas.microsoft.com/office/2019/extlst" xmlns:r="http://schemas.openxmlformats.org/officeDocument/2006/relationships" xmlns:m="http://schemas.openxmlformats.org/officeDocument/2006/math" xmlns:v="urn:schemas-microsoft-com:vml" xmlns:wp14="http://schemas.microsoft.com/office/word/2010/wordprocessingDrawing" xmlns:wp="http://schemas.openxmlformats.org/drawingml/2006/wordprocessingDrawing" xmlns:w10="urn:schemas-microsoft-com:office:word" xmlns:w="http://schemas.openxmlformats.org/wordprocessingml/2006/main" xmlns:w14="http://schemas.microsoft.com/office/word/2010/wordml" xmlns:w15="http://schemas.microsoft.com/office/word/2012/wordml" xmlns:w16cex="http://schemas.microsoft.com/office/word/2018/wordml/cex" xmlns:w16cid="http://schemas.microsoft.com/office/word/2016/wordml/cid" xmlns:w16="http://schemas.microsoft.com/office/word/2018/wordml" xmlns:w16sdtdh="http://schemas.microsoft.com/office/word/2020/wordml/sdtdatahash" xmlns:w16se="http://schemas.microsoft.com/office/word/2015/wordml/symex" xmlns:wpg="http://schemas.microsoft.com/office/word/2010/wordprocessingGroup" xmlns:wpi="http://schemas.microsoft.com/office/word/2010/wordprocessingInk" xmlns:wne="http://schemas.microsoft.com/office/word/2006/wordml" xmlns:wps="http://schemas.microsoft.com/office/word/2010/wordprocessingShape" mc:Ignorable="w14 w15 w16se w16cid w16 w16cex w16sdtdh wp14">
   <w:body>
     <w:p>
       <w:pPr>
@@ -49,7 +49,6 @@
           <w:tab w:val="left" w:leader="underscore" w:pos="10262"/>
         </w:tabs>
         <w:spacing w:before="283" w:line="336" w:lineRule="exact"/>
-        <w:jc w:val="both"/>
         <w:rPr>
           <w:spacing w:val="-1"/>
           <w:sz w:val="24"/>
@@ -68,8 +67,53 @@
           <w:snapToGrid w:val="0"/>
           <w:sz w:val="24"/>
           <w:szCs w:val="24"/>
+        </w:rPr>
+        <w:t xml:space="preserve"> </w:t>
+      </w:r>
+      <w:r>
+        <w:rPr>
+          <w:spacing w:val="-1"/>
+          <w:sz w:val="24"/>
+          <w:szCs w:val="24"/>
+        </w:rPr>
+        <w:t xml:space="preserve">от </w:t>
+      </w:r>
+      <w:proofErr w:type="gramStart"/>
+      <w:r>
+        <w:rPr>
+          <w:spacing w:val="-1"/>
+          <w:sz w:val="24"/>
+          <w:szCs w:val="24"/>
           <w:u w:val="single"/>
         </w:rPr>
+        <w:t xml:space="preserve">{{ </w:t>
+      </w:r>
+      <w:r>
+        <w:rPr>
+          <w:spacing w:val="-1"/>
+          <w:sz w:val="24"/>
+          <w:szCs w:val="24"/>
+          <w:u w:val="single"/>
+          <w:lang w:val="en-US"/>
+        </w:rPr>
+        <w:t>from</w:t>
+      </w:r>
+      <w:proofErr w:type="gramEnd"/>
+      <w:r>
+        <w:rPr>
+          <w:spacing w:val="-1"/>
+          <w:sz w:val="24"/>
+          <w:szCs w:val="24"/>
+          <w:u w:val="single"/>
+        </w:rPr>
+        <w:t xml:space="preserve"> }}</w:t>
+      </w:r>
+      <w:r>
+        <w:rPr>
+          <w:spacing w:val="-1"/>
+          <w:sz w:val="24"/>
+          <w:szCs w:val="24"/>
+        </w:rPr>
         <w:t xml:space="preserve"> </w:t>
       </w:r>
       <w:r>
@@ -77,9 +121,17 @@
           <w:spacing w:val="-1"/>
           <w:sz w:val="24"/>
           <w:szCs w:val="24"/>
+        </w:rPr>
+        <w:t xml:space="preserve">до </w:t>
+      </w:r>
+      <w:r>
+        <w:rPr>
+          <w:spacing w:val="-1"/>
+          <w:sz w:val="24"/>
+          <w:szCs w:val="24"/>
           <w:u w:val="single"/>
         </w:rPr>
-        <w:t xml:space="preserve">от </w:t>
+        <w:t xml:space="preserve">{{ </w:t>
       </w:r>
       <w:r>
         <w:rPr>
@@ -87,8 +139,9 @@
           <w:sz w:val="24"/>
           <w:szCs w:val="24"/>
           <w:u w:val="single"/>
-        </w:rPr>
-        <w:t>существующей т/сети</w:t>
+          <w:lang w:val="en-US"/>
+        </w:rPr>
+        <w:t>to</w:t>
       </w:r>
       <w:r>
         <w:rPr>
@@ -97,105 +150,7 @@
           <w:szCs w:val="24"/>
           <w:u w:val="single"/>
         </w:rPr>
-        <w:t xml:space="preserve"> между</w:t>
-      </w:r>
-      <w:r>
-        <w:rPr>
-          <w:spacing w:val="-1"/>
-          <w:sz w:val="24"/>
-          <w:szCs w:val="24"/>
-          <w:u w:val="single"/>
-        </w:rPr>
-        <w:t xml:space="preserve"> </w:t>
-      </w:r>
-      <w:r>
-        <w:rPr>
-          <w:spacing w:val="-1"/>
-          <w:sz w:val="24"/>
-          <w:szCs w:val="24"/>
-          <w:u w:val="single"/>
-        </w:rPr>
-        <w:t>НО-16/17 и НО-16/23, от УТ1 (</w:t>
-      </w:r>
-      <w:proofErr w:type="spellStart"/>
-      <w:r>
-        <w:rPr>
-          <w:spacing w:val="-1"/>
-          <w:sz w:val="24"/>
-          <w:szCs w:val="24"/>
-          <w:u w:val="single"/>
-        </w:rPr>
-        <w:t>проектир</w:t>
-      </w:r>
-      <w:proofErr w:type="spellEnd"/>
-      <w:r>
-        <w:rPr>
-          <w:spacing w:val="-1"/>
-          <w:sz w:val="24"/>
-          <w:szCs w:val="24"/>
-          <w:u w:val="single"/>
-        </w:rPr>
-        <w:t xml:space="preserve">.) до ТУ жилого дома Зыряновская, </w:t>
-      </w:r>
-      <w:proofErr w:type="gramStart"/>
-      <w:r>
-        <w:rPr>
-          <w:spacing w:val="-1"/>
-          <w:sz w:val="24"/>
-          <w:szCs w:val="24"/>
-          <w:u w:val="single"/>
-        </w:rPr>
-        <w:t>91.</w:t>
-      </w:r>
-      <w:r>
-        <w:rPr>
-          <w:sz w:val="24"/>
-          <w:szCs w:val="24"/>
-        </w:rPr>
-        <w:t>_</w:t>
-      </w:r>
-      <w:proofErr w:type="gramEnd"/>
-      <w:r>
-        <w:rPr>
-          <w:sz w:val="24"/>
-          <w:szCs w:val="24"/>
-        </w:rPr>
-        <w:t>_______</w:t>
-      </w:r>
-      <w:r>
-        <w:rPr>
-          <w:sz w:val="24"/>
-          <w:szCs w:val="24"/>
-        </w:rPr>
-        <w:t>_____</w:t>
-      </w:r>
-      <w:r>
-        <w:rPr>
-          <w:sz w:val="24"/>
-          <w:szCs w:val="24"/>
-        </w:rPr>
-        <w:t>___________________________________</w:t>
-      </w:r>
-      <w:r>
-        <w:rPr>
-          <w:sz w:val="24"/>
-          <w:szCs w:val="24"/>
-        </w:rPr>
-        <w:t>_</w:t>
-      </w:r>
-      <w:r>
-        <w:rPr>
-          <w:sz w:val="24"/>
-          <w:szCs w:val="24"/>
-        </w:rPr>
-        <w:t>__</w:t>
-      </w:r>
-      <w:r>
-        <w:rPr>
-          <w:sz w:val="24"/>
-          <w:szCs w:val="24"/>
-        </w:rPr>
-        <w:t>_</w:t>
+        <w:t xml:space="preserve"> }}</w:t>
       </w:r>
     </w:p>
     <w:p>
@@ -204,7 +159,6 @@
           <w:tab w:val="left" w:leader="underscore" w:pos="10262"/>
         </w:tabs>
         <w:spacing w:before="283" w:line="336" w:lineRule="exact"/>
-        <w:jc w:val="both"/>
         <w:rPr>
           <w:spacing w:val="-1"/>
           <w:sz w:val="24"/>
@@ -226,44 +180,29 @@
         </w:rPr>
         <w:t xml:space="preserve"> </w:t>
       </w:r>
+      <w:r>
+        <w:rPr>
+          <w:sz w:val="24"/>
+          <w:szCs w:val="24"/>
+        </w:rPr>
+        <w:t>участок</w:t>
+      </w:r>
+      <w:proofErr w:type="gramEnd"/>
+      <w:r>
+        <w:rPr>
+          <w:sz w:val="24"/>
+          <w:szCs w:val="24"/>
+        </w:rPr>
+        <w:t xml:space="preserve">: {{ </w:t>
+      </w:r>
       <w:proofErr w:type="spellStart"/>
       <w:r>
         <w:rPr>
           <w:sz w:val="24"/>
           <w:szCs w:val="24"/>
-        </w:rPr>
-        <w:t>участок</w:t>
-      </w:r>
-      <w:proofErr w:type="gramEnd"/>
-      <w:r>
-        <w:rPr>
-          <w:sz w:val="24"/>
-          <w:szCs w:val="24"/>
-        </w:rPr>
-        <w:t>________________</w:t>
-      </w:r>
-      <w:r>
-        <w:rPr>
-          <w:sz w:val="24"/>
-          <w:szCs w:val="24"/>
-        </w:rPr>
-        <w:t>____</w:t>
-      </w:r>
-      <w:r>
-        <w:rPr>
-          <w:sz w:val="24"/>
-          <w:szCs w:val="24"/>
-          <w:u w:val="single"/>
-        </w:rPr>
-        <w:t>Ю</w:t>
-      </w:r>
-      <w:r>
-        <w:rPr>
-          <w:sz w:val="24"/>
-          <w:szCs w:val="24"/>
-          <w:u w:val="single"/>
-        </w:rPr>
-        <w:t>СР</w:t>
+          <w:lang w:val="en-US"/>
+        </w:rPr>
+        <w:t>phn</w:t>
       </w:r>
       <w:proofErr w:type="spellEnd"/>
       <w:r>
@@ -271,35 +210,22 @@
           <w:sz w:val="24"/>
           <w:szCs w:val="24"/>
         </w:rPr>
-        <w:t>__</w:t>
-      </w:r>
-      <w:r>
-        <w:rPr>
-          <w:sz w:val="24"/>
-          <w:szCs w:val="24"/>
-        </w:rPr>
-        <w:t>_____</w:t>
-      </w:r>
-      <w:r>
-        <w:rPr>
-          <w:sz w:val="24"/>
-          <w:szCs w:val="24"/>
-        </w:rPr>
         <w:t>_</w:t>
       </w:r>
       <w:r>
         <w:rPr>
           <w:sz w:val="24"/>
           <w:szCs w:val="24"/>
-        </w:rPr>
-        <w:t>___</w:t>
-      </w:r>
-      <w:r>
-        <w:rPr>
-          <w:sz w:val="24"/>
-          <w:szCs w:val="24"/>
-        </w:rPr>
-        <w:t>___________________</w:t>
+          <w:lang w:val="en-US"/>
+        </w:rPr>
+        <w:t>region</w:t>
+      </w:r>
+      <w:r>
+        <w:rPr>
+          <w:sz w:val="24"/>
+          <w:szCs w:val="24"/>
+        </w:rPr>
+        <w:t xml:space="preserve"> }}</w:t>
       </w:r>
     </w:p>
     <w:p>
@@ -310,7 +236,6 @@
           <w:tab w:val="left" w:leader="underscore" w:pos="7286"/>
         </w:tabs>
         <w:spacing w:line="336" w:lineRule="exact"/>
-        <w:jc w:val="both"/>
         <w:rPr>
           <w:snapToGrid w:val="0"/>
           <w:sz w:val="24"/>
@@ -323,57 +248,42 @@
           <w:sz w:val="24"/>
           <w:szCs w:val="24"/>
         </w:rPr>
-        <w:t>Магистраль №__________</w:t>
-      </w:r>
-      <w:r>
-        <w:rPr>
-          <w:snapToGrid w:val="0"/>
-          <w:sz w:val="24"/>
-          <w:szCs w:val="24"/>
-          <w:u w:val="single"/>
-        </w:rPr>
-        <w:t xml:space="preserve">ТМ № </w:t>
-      </w:r>
-      <w:r>
-        <w:rPr>
-          <w:snapToGrid w:val="0"/>
-          <w:sz w:val="24"/>
-          <w:szCs w:val="24"/>
-          <w:u w:val="single"/>
-        </w:rPr>
-        <w:t>30</w:t>
-      </w:r>
-      <w:r>
-        <w:rPr>
-          <w:snapToGrid w:val="0"/>
-          <w:sz w:val="24"/>
-          <w:szCs w:val="24"/>
-        </w:rPr>
-        <w:t>__</w:t>
-      </w:r>
-      <w:r>
-        <w:rPr>
-          <w:snapToGrid w:val="0"/>
-          <w:sz w:val="24"/>
-          <w:szCs w:val="24"/>
-        </w:rPr>
-        <w:t>__</w:t>
-      </w:r>
-      <w:r>
-        <w:rPr>
-          <w:snapToGrid w:val="0"/>
-          <w:sz w:val="24"/>
-          <w:szCs w:val="24"/>
-        </w:rPr>
-        <w:t>_________________________________________</w:t>
-      </w:r>
-      <w:r>
-        <w:rPr>
-          <w:snapToGrid w:val="0"/>
-          <w:sz w:val="24"/>
-          <w:szCs w:val="24"/>
-        </w:rPr>
-        <w:t>___</w:t>
+        <w:t>Магистраль №</w:t>
+      </w:r>
+      <w:r>
+        <w:rPr>
+          <w:snapToGrid w:val="0"/>
+          <w:sz w:val="24"/>
+          <w:szCs w:val="24"/>
+        </w:rPr>
+        <w:t xml:space="preserve"> </w:t>
+      </w:r>
+      <w:proofErr w:type="gramStart"/>
+      <w:r>
+        <w:rPr>
+          <w:snapToGrid w:val="0"/>
+          <w:sz w:val="24"/>
+          <w:szCs w:val="24"/>
+        </w:rPr>
+        <w:t xml:space="preserve">{{ </w:t>
+      </w:r>
+      <w:r>
+        <w:rPr>
+          <w:snapToGrid w:val="0"/>
+          <w:sz w:val="24"/>
+          <w:szCs w:val="24"/>
+          <w:lang w:val="en-US"/>
+        </w:rPr>
+        <w:t>magistral</w:t>
+      </w:r>
+      <w:proofErr w:type="gramEnd"/>
+      <w:r>
+        <w:rPr>
+          <w:snapToGrid w:val="0"/>
+          <w:sz w:val="24"/>
+          <w:szCs w:val="24"/>
+        </w:rPr>
+        <w:t xml:space="preserve"> }}</w:t>
       </w:r>
     </w:p>
     <w:p>
@@ -383,7 +293,6 @@
           <w:tab w:val="left" w:leader="underscore" w:pos="10277"/>
         </w:tabs>
         <w:spacing w:before="120"/>
-        <w:jc w:val="both"/>
         <w:rPr>
           <w:b/>
           <w:bCs/>
@@ -398,71 +307,73 @@
           <w:sz w:val="24"/>
           <w:szCs w:val="24"/>
         </w:rPr>
-        <w:t>Вид сети __________________________</w:t>
-      </w:r>
-      <w:r>
-        <w:rPr>
-          <w:snapToGrid w:val="0"/>
-          <w:sz w:val="24"/>
-          <w:szCs w:val="24"/>
-          <w:u w:val="single"/>
-        </w:rPr>
-        <w:t>водяное</w:t>
-      </w:r>
-      <w:r>
-        <w:rPr>
-          <w:snapToGrid w:val="0"/>
-          <w:sz w:val="24"/>
-          <w:szCs w:val="24"/>
-        </w:rPr>
-        <w:t>___</w:t>
-      </w:r>
-      <w:r>
-        <w:rPr>
-          <w:snapToGrid w:val="0"/>
-          <w:sz w:val="24"/>
-          <w:szCs w:val="24"/>
-        </w:rPr>
-        <w:t>_____</w:t>
-      </w:r>
-      <w:r>
-        <w:rPr>
-          <w:snapToGrid w:val="0"/>
-          <w:sz w:val="24"/>
-          <w:szCs w:val="24"/>
-        </w:rPr>
-        <w:t>____________</w:t>
-      </w:r>
-      <w:r>
-        <w:rPr>
-          <w:snapToGrid w:val="0"/>
-          <w:sz w:val="24"/>
-          <w:szCs w:val="24"/>
-        </w:rPr>
-        <w:t>___</w:t>
-      </w:r>
-      <w:r>
-        <w:rPr>
-          <w:snapToGrid w:val="0"/>
-          <w:sz w:val="24"/>
-          <w:szCs w:val="24"/>
-        </w:rPr>
-        <w:t>______</w:t>
-      </w:r>
-      <w:r>
-        <w:rPr>
-          <w:snapToGrid w:val="0"/>
-          <w:sz w:val="24"/>
-          <w:szCs w:val="24"/>
-        </w:rPr>
-        <w:t>_______</w:t>
+        <w:t>Вид сети</w:t>
+      </w:r>
+      <w:r>
+        <w:rPr>
+          <w:snapToGrid w:val="0"/>
+          <w:sz w:val="24"/>
+          <w:szCs w:val="24"/>
+        </w:rPr>
+        <w:t>:</w:t>
+      </w:r>
+      <w:r>
+        <w:rPr>
+          <w:snapToGrid w:val="0"/>
+          <w:sz w:val="24"/>
+          <w:szCs w:val="24"/>
+        </w:rPr>
+        <w:t xml:space="preserve"> </w:t>
+      </w:r>
+      <w:proofErr w:type="gramStart"/>
+      <w:r>
+        <w:rPr>
+          <w:snapToGrid w:val="0"/>
+          <w:sz w:val="24"/>
+          <w:szCs w:val="24"/>
+        </w:rPr>
+        <w:t xml:space="preserve">{{ </w:t>
+      </w:r>
+      <w:r>
+        <w:rPr>
+          <w:snapToGrid w:val="0"/>
+          <w:sz w:val="24"/>
+          <w:szCs w:val="24"/>
+          <w:lang w:val="en-US"/>
+        </w:rPr>
+        <w:t>network</w:t>
+      </w:r>
+      <w:proofErr w:type="gramEnd"/>
+      <w:r>
+        <w:rPr>
+          <w:snapToGrid w:val="0"/>
+          <w:sz w:val="24"/>
+          <w:szCs w:val="24"/>
+        </w:rPr>
+        <w:t>_</w:t>
+      </w:r>
+      <w:r>
+        <w:rPr>
+          <w:snapToGrid w:val="0"/>
+          <w:sz w:val="24"/>
+          <w:szCs w:val="24"/>
+          <w:lang w:val="en-US"/>
+        </w:rPr>
+        <w:t>type</w:t>
+      </w:r>
+      <w:r>
+        <w:rPr>
+          <w:snapToGrid w:val="0"/>
+          <w:sz w:val="24"/>
+          <w:szCs w:val="24"/>
+        </w:rPr>
+        <w:t xml:space="preserve"> }}</w:t>
       </w:r>
     </w:p>
     <w:p>
       <w:pPr>
         <w:spacing w:before="5"/>
-        <w:ind w:left="106"/>
-        <w:jc w:val="center"/>
+        <w:ind w:left="826" w:firstLine="614"/>
         <w:rPr>
           <w:b/>
           <w:bCs/>
@@ -486,7 +397,6 @@
           <w:tab w:val="left" w:leader="underscore" w:pos="10277"/>
         </w:tabs>
         <w:spacing w:line="336" w:lineRule="exact"/>
-        <w:jc w:val="both"/>
         <w:rPr>
           <w:b/>
           <w:bCs/>
@@ -509,17 +419,17 @@
           <w:sz w:val="24"/>
           <w:szCs w:val="24"/>
         </w:rPr>
-        <w:t xml:space="preserve">ник </w:t>
-      </w:r>
-      <w:proofErr w:type="spellStart"/>
-      <w:r>
-        <w:rPr>
-          <w:snapToGrid w:val="0"/>
-          <w:sz w:val="24"/>
-          <w:szCs w:val="24"/>
-        </w:rPr>
-        <w:t>теплоснабжения___</w:t>
-      </w:r>
+        <w:t>ник теплоснабжения</w:t>
+      </w:r>
+      <w:r>
+        <w:rPr>
+          <w:snapToGrid w:val="0"/>
+          <w:sz w:val="24"/>
+          <w:szCs w:val="24"/>
+        </w:rPr>
+        <w:t xml:space="preserve">: </w:t>
+      </w:r>
+      <w:proofErr w:type="gramStart"/>
       <w:r>
         <w:rPr>
           <w:snapToGrid w:val="0"/>
@@ -527,18 +437,19 @@
           <w:szCs w:val="24"/>
           <w:u w:val="single"/>
         </w:rPr>
-        <w:t>ТЭЦ</w:t>
-      </w:r>
-      <w:proofErr w:type="spellEnd"/>
+        <w:t xml:space="preserve">{{ </w:t>
+      </w:r>
       <w:r>
         <w:rPr>
           <w:snapToGrid w:val="0"/>
           <w:sz w:val="24"/>
           <w:szCs w:val="24"/>
           <w:u w:val="single"/>
-        </w:rPr>
-        <w:t xml:space="preserve"> </w:t>
-      </w:r>
+          <w:lang w:val="en-US"/>
+        </w:rPr>
+        <w:t>heat</w:t>
+      </w:r>
+      <w:proofErr w:type="gramEnd"/>
       <w:r>
         <w:rPr>
           <w:snapToGrid w:val="0"/>
@@ -546,7 +457,7 @@
           <w:szCs w:val="24"/>
           <w:u w:val="single"/>
         </w:rPr>
-        <w:t xml:space="preserve">– </w:t>
+        <w:t>_</w:t>
       </w:r>
       <w:r>
         <w:rPr>
@@ -554,10 +465,10 @@
           <w:sz w:val="24"/>
           <w:szCs w:val="24"/>
           <w:u w:val="single"/>
-        </w:rPr>
-        <w:t>АО «АК</w:t>
-      </w:r>
-      <w:proofErr w:type="gramStart"/>
+          <w:lang w:val="en-US"/>
+        </w:rPr>
+        <w:t>source</w:t>
+      </w:r>
       <w:r>
         <w:rPr>
           <w:snapToGrid w:val="0"/>
@@ -565,48 +476,7 @@
           <w:szCs w:val="24"/>
           <w:u w:val="single"/>
         </w:rPr>
-        <w:t>».</w:t>
-      </w:r>
-      <w:r>
-        <w:rPr>
-          <w:snapToGrid w:val="0"/>
-          <w:sz w:val="24"/>
-          <w:szCs w:val="24"/>
-        </w:rPr>
-        <w:t>_</w:t>
-      </w:r>
-      <w:proofErr w:type="gramEnd"/>
-      <w:r>
-        <w:rPr>
-          <w:snapToGrid w:val="0"/>
-          <w:sz w:val="24"/>
-          <w:szCs w:val="24"/>
-        </w:rPr>
-        <w:t>_</w:t>
-      </w:r>
-      <w:r>
-        <w:rPr>
-          <w:snapToGrid w:val="0"/>
-          <w:sz w:val="24"/>
-          <w:szCs w:val="24"/>
-        </w:rPr>
-        <w:t>____</w:t>
-      </w:r>
-      <w:r>
-        <w:rPr>
-          <w:snapToGrid w:val="0"/>
-          <w:sz w:val="24"/>
-          <w:szCs w:val="24"/>
-        </w:rPr>
-        <w:t>_______</w:t>
-      </w:r>
-      <w:r>
-        <w:rPr>
-          <w:snapToGrid w:val="0"/>
-          <w:sz w:val="24"/>
-          <w:szCs w:val="24"/>
-        </w:rPr>
-        <w:t>__________________________</w:t>
+        <w:t xml:space="preserve"> }}</w:t>
       </w:r>
     </w:p>
     <w:p>
@@ -616,7 +486,6 @@
           <w:tab w:val="left" w:leader="underscore" w:pos="10277"/>
         </w:tabs>
         <w:spacing w:before="5" w:line="336" w:lineRule="exact"/>
-        <w:jc w:val="both"/>
         <w:rPr>
           <w:spacing w:val="-1"/>
           <w:sz w:val="24"/>
@@ -647,14 +516,65 @@
         </w:rPr>
         <w:t xml:space="preserve"> </w:t>
       </w:r>
+      <w:proofErr w:type="gramStart"/>
+      <w:r>
+        <w:rPr>
+          <w:snapToGrid w:val="0"/>
+          <w:sz w:val="24"/>
+          <w:szCs w:val="24"/>
+        </w:rPr>
+        <w:t xml:space="preserve">{{ </w:t>
+      </w:r>
+      <w:r>
+        <w:rPr>
+          <w:snapToGrid w:val="0"/>
+          <w:sz w:val="24"/>
+          <w:szCs w:val="24"/>
+          <w:lang w:val="en-US"/>
+        </w:rPr>
+        <w:t>from</w:t>
+      </w:r>
+      <w:proofErr w:type="gramEnd"/>
+      <w:r>
+        <w:rPr>
+          <w:snapToGrid w:val="0"/>
+          <w:sz w:val="24"/>
+          <w:szCs w:val="24"/>
+        </w:rPr>
+        <w:t xml:space="preserve"> }}</w:t>
+      </w:r>
+      <w:r>
+        <w:rPr>
+          <w:snapToGrid w:val="0"/>
+          <w:sz w:val="24"/>
+          <w:szCs w:val="24"/>
+        </w:rPr>
+        <w:t xml:space="preserve"> </w:t>
+      </w:r>
       <w:r>
         <w:rPr>
           <w:spacing w:val="-1"/>
           <w:sz w:val="24"/>
           <w:szCs w:val="24"/>
+        </w:rPr>
+        <w:t>до</w:t>
+      </w:r>
+      <w:r>
+        <w:rPr>
+          <w:spacing w:val="-1"/>
+          <w:sz w:val="24"/>
+          <w:szCs w:val="24"/>
+        </w:rPr>
+        <w:t xml:space="preserve"> </w:t>
+      </w:r>
+      <w:r>
+        <w:rPr>
+          <w:spacing w:val="-1"/>
+          <w:sz w:val="24"/>
+          <w:szCs w:val="24"/>
           <w:u w:val="single"/>
         </w:rPr>
-        <w:t>существующей т/сети</w:t>
+        <w:t xml:space="preserve">{{ </w:t>
       </w:r>
       <w:r>
         <w:rPr>
@@ -662,8 +582,9 @@
           <w:sz w:val="24"/>
           <w:szCs w:val="24"/>
           <w:u w:val="single"/>
-        </w:rPr>
-        <w:t xml:space="preserve"> между</w:t>
+          <w:lang w:val="en-US"/>
+        </w:rPr>
+        <w:t>to</w:t>
       </w:r>
       <w:r>
         <w:rPr>
@@ -672,103 +593,15 @@
           <w:szCs w:val="24"/>
           <w:u w:val="single"/>
         </w:rPr>
-        <w:t xml:space="preserve"> </w:t>
+        <w:t xml:space="preserve"> }}</w:t>
       </w:r>
       <w:r>
         <w:rPr>
           <w:spacing w:val="-1"/>
           <w:sz w:val="24"/>
           <w:szCs w:val="24"/>
-          <w:u w:val="single"/>
-        </w:rPr>
-        <w:t>НО-16/17 и НО-16/23, от УТ1 (</w:t>
-      </w:r>
-      <w:proofErr w:type="spellStart"/>
-      <w:r>
-        <w:rPr>
-          <w:spacing w:val="-1"/>
-          <w:sz w:val="24"/>
-          <w:szCs w:val="24"/>
-          <w:u w:val="single"/>
-        </w:rPr>
-        <w:t>проектир</w:t>
-      </w:r>
-      <w:proofErr w:type="spellEnd"/>
-      <w:r>
-        <w:rPr>
-          <w:spacing w:val="-1"/>
-          <w:sz w:val="24"/>
-          <w:szCs w:val="24"/>
-          <w:u w:val="single"/>
-        </w:rPr>
-        <w:t xml:space="preserve">.) до ТУ жилого дома Зыряновская, </w:t>
-      </w:r>
-      <w:proofErr w:type="gramStart"/>
-      <w:r>
-        <w:rPr>
-          <w:spacing w:val="-1"/>
-          <w:sz w:val="24"/>
-          <w:szCs w:val="24"/>
-          <w:u w:val="single"/>
-        </w:rPr>
-        <w:t>91.</w:t>
-      </w:r>
-      <w:r>
-        <w:rPr>
-          <w:sz w:val="24"/>
-          <w:szCs w:val="24"/>
-        </w:rPr>
-        <w:t>_</w:t>
-      </w:r>
-      <w:proofErr w:type="gramEnd"/>
-      <w:r>
-        <w:rPr>
-          <w:sz w:val="24"/>
-          <w:szCs w:val="24"/>
-        </w:rPr>
-        <w:t>_____</w:t>
-      </w:r>
-      <w:r>
-        <w:rPr>
-          <w:sz w:val="24"/>
-          <w:szCs w:val="24"/>
-        </w:rPr>
-        <w:t>__</w:t>
-      </w:r>
-      <w:r>
-        <w:rPr>
-          <w:sz w:val="24"/>
-          <w:szCs w:val="24"/>
-        </w:rPr>
-        <w:t>___</w:t>
-      </w:r>
-      <w:r>
-        <w:rPr>
-          <w:sz w:val="24"/>
-          <w:szCs w:val="24"/>
-        </w:rPr>
-        <w:t>_______________</w:t>
-      </w:r>
-      <w:r>
-        <w:rPr>
-          <w:sz w:val="24"/>
-          <w:szCs w:val="24"/>
-        </w:rPr>
-        <w:t>_________________</w:t>
-      </w:r>
-      <w:r>
-        <w:rPr>
-          <w:sz w:val="24"/>
-          <w:szCs w:val="24"/>
-        </w:rPr>
-        <w:t>_</w:t>
-      </w:r>
-      <w:r>
-        <w:rPr>
-          <w:sz w:val="24"/>
-          <w:szCs w:val="24"/>
-        </w:rPr>
-        <w:t>_</w:t>
+        </w:rPr>
+        <w:t>.</w:t>
       </w:r>
     </w:p>
     <w:p>
@@ -777,7 +610,6 @@
           <w:tab w:val="left" w:leader="underscore" w:pos="10238"/>
         </w:tabs>
         <w:spacing w:line="336" w:lineRule="exact"/>
-        <w:jc w:val="both"/>
         <w:rPr>
           <w:bCs/>
           <w:snapToGrid w:val="0"/>
@@ -807,16 +639,17 @@
           <w:sz w:val="24"/>
           <w:szCs w:val="24"/>
         </w:rPr>
+        <w:t>:</w:t>
+      </w:r>
+      <w:r>
+        <w:rPr>
+          <w:snapToGrid w:val="0"/>
+          <w:sz w:val="24"/>
+          <w:szCs w:val="24"/>
+        </w:rPr>
         <w:t xml:space="preserve"> </w:t>
       </w:r>
-      <w:r>
-        <w:rPr>
-          <w:snapToGrid w:val="0"/>
-          <w:sz w:val="24"/>
-          <w:szCs w:val="24"/>
-        </w:rPr>
-        <w:t xml:space="preserve">  </w:t>
-      </w:r>
+      <w:proofErr w:type="gramStart"/>
       <w:r>
         <w:rPr>
           <w:rFonts w:cs="Times New Roman"/>
@@ -825,8 +658,9 @@
           <w:szCs w:val="24"/>
           <w:u w:val="single"/>
         </w:rPr>
-        <w:t>ТОО «</w:t>
-      </w:r>
+        <w:t xml:space="preserve">{{ </w:t>
+      </w:r>
+      <w:proofErr w:type="spellStart"/>
       <w:r>
         <w:rPr>
           <w:rFonts w:cs="Times New Roman"/>
@@ -834,10 +668,11 @@
           <w:sz w:val="24"/>
           <w:szCs w:val="24"/>
           <w:u w:val="single"/>
-          <w:lang w:val="en-US"/>
-        </w:rPr>
-        <w:t>OVGroup</w:t>
-      </w:r>
+        </w:rPr>
+        <w:t>project</w:t>
+      </w:r>
+      <w:proofErr w:type="spellEnd"/>
+      <w:proofErr w:type="gramEnd"/>
       <w:r>
         <w:rPr>
           <w:rFonts w:cs="Times New Roman"/>
@@ -846,14 +681,35 @@
           <w:szCs w:val="24"/>
           <w:u w:val="single"/>
         </w:rPr>
-        <w:t>»</w:t>
-      </w:r>
-      <w:r>
-        <w:rPr>
-          <w:snapToGrid w:val="0"/>
+        <w:t>_</w:t>
+      </w:r>
+      <w:r>
+        <w:rPr>
+          <w:rFonts w:cs="Times New Roman"/>
+          <w:spacing w:val="-1"/>
           <w:sz w:val="24"/>
           <w:szCs w:val="24"/>
           <w:u w:val="single"/>
+          <w:lang w:val="en-US"/>
+        </w:rPr>
+        <w:t>organization</w:t>
+      </w:r>
+      <w:r>
+        <w:rPr>
+          <w:rFonts w:cs="Times New Roman"/>
+          <w:spacing w:val="-1"/>
+          <w:sz w:val="24"/>
+          <w:szCs w:val="24"/>
+          <w:u w:val="single"/>
+        </w:rPr>
+        <w:t xml:space="preserve"> }}</w:t>
+      </w:r>
+      <w:r>
+        <w:rPr>
+          <w:snapToGrid w:val="0"/>
+          <w:sz w:val="24"/>
+          <w:szCs w:val="24"/>
+          <w:u w:val="single"/>
         </w:rPr>
         <w:t>, проект</w:t>
       </w:r>
@@ -873,7 +729,27 @@
           <w:szCs w:val="24"/>
           <w:u w:val="single"/>
         </w:rPr>
-        <w:t>11/21-ТС</w:t>
+        <w:t xml:space="preserve">{{ </w:t>
+      </w:r>
+      <w:proofErr w:type="spellStart"/>
+      <w:r>
+        <w:rPr>
+          <w:snapToGrid w:val="0"/>
+          <w:sz w:val="24"/>
+          <w:szCs w:val="24"/>
+          <w:u w:val="single"/>
+        </w:rPr>
+        <w:t>project_number</w:t>
+      </w:r>
+      <w:proofErr w:type="spellEnd"/>
+      <w:r>
+        <w:rPr>
+          <w:snapToGrid w:val="0"/>
+          <w:sz w:val="24"/>
+          <w:szCs w:val="24"/>
+          <w:u w:val="single"/>
+        </w:rPr>
+        <w:t xml:space="preserve"> }}.</w:t>
       </w:r>
     </w:p>
     <w:p>
@@ -883,7 +759,138 @@
           <w:tab w:val="left" w:leader="underscore" w:pos="9629"/>
         </w:tabs>
         <w:spacing w:line="336" w:lineRule="exact"/>
-        <w:jc w:val="both"/>
+        <w:rPr>
+          <w:snapToGrid w:val="0"/>
+          <w:sz w:val="24"/>
+          <w:szCs w:val="24"/>
+        </w:rPr>
+      </w:pPr>
+      <w:r>
+        <w:rPr>
+          <w:snapToGrid w:val="0"/>
+          <w:sz w:val="24"/>
+          <w:szCs w:val="24"/>
+        </w:rPr>
+        <w:t>Общая длина трассы</w:t>
+      </w:r>
+      <w:r>
+        <w:rPr>
+          <w:snapToGrid w:val="0"/>
+          <w:sz w:val="24"/>
+          <w:szCs w:val="24"/>
+          <w:lang w:val="en-US"/>
+        </w:rPr>
+        <w:t>:</w:t>
+      </w:r>
+      <w:r>
+        <w:rPr>
+          <w:snapToGrid w:val="0"/>
+          <w:sz w:val="24"/>
+          <w:szCs w:val="24"/>
+        </w:rPr>
+        <w:t xml:space="preserve"> </w:t>
+      </w:r>
+      <w:r>
+        <w:rPr>
+          <w:snapToGrid w:val="0"/>
+          <w:sz w:val="24"/>
+          <w:szCs w:val="24"/>
+          <w:u w:val="single"/>
+        </w:rPr>
+        <w:t xml:space="preserve">{{ </w:t>
+      </w:r>
+      <w:r>
+        <w:rPr>
+          <w:snapToGrid w:val="0"/>
+          <w:sz w:val="24"/>
+          <w:szCs w:val="24"/>
+          <w:u w:val="single"/>
+          <w:lang w:val="en-US"/>
+        </w:rPr>
+        <w:t>heating</w:t>
+      </w:r>
+      <w:r>
+        <w:rPr>
+          <w:snapToGrid w:val="0"/>
+          <w:sz w:val="24"/>
+          <w:szCs w:val="24"/>
+          <w:u w:val="single"/>
+        </w:rPr>
+        <w:t>_</w:t>
+      </w:r>
+      <w:r>
+        <w:rPr>
+          <w:snapToGrid w:val="0"/>
+          <w:sz w:val="24"/>
+          <w:szCs w:val="24"/>
+          <w:u w:val="single"/>
+          <w:lang w:val="en-US"/>
+        </w:rPr>
+        <w:t>network</w:t>
+      </w:r>
+      <w:r>
+        <w:rPr>
+          <w:snapToGrid w:val="0"/>
+          <w:sz w:val="24"/>
+          <w:szCs w:val="24"/>
+          <w:u w:val="single"/>
+        </w:rPr>
+        <w:t>_</w:t>
+      </w:r>
+      <w:r>
+        <w:rPr>
+          <w:snapToGrid w:val="0"/>
+          <w:sz w:val="24"/>
+          <w:szCs w:val="24"/>
+          <w:u w:val="single"/>
+          <w:lang w:val="en-US"/>
+        </w:rPr>
+        <w:t>general</w:t>
+      </w:r>
+      <w:r>
+        <w:rPr>
+          <w:snapToGrid w:val="0"/>
+          <w:sz w:val="24"/>
+          <w:szCs w:val="24"/>
+          <w:u w:val="single"/>
+        </w:rPr>
+        <w:t>_</w:t>
+      </w:r>
+      <w:r>
+        <w:rPr>
+          <w:snapToGrid w:val="0"/>
+          <w:sz w:val="24"/>
+          <w:szCs w:val="24"/>
+          <w:u w:val="single"/>
+          <w:lang w:val="en-US"/>
+        </w:rPr>
+        <w:t>length</w:t>
+      </w:r>
+      <w:r>
+        <w:rPr>
+          <w:snapToGrid w:val="0"/>
+          <w:sz w:val="24"/>
+          <w:szCs w:val="24"/>
+          <w:u w:val="single"/>
+        </w:rPr>
+        <w:t xml:space="preserve"> }}</w:t>
+      </w:r>
+      <w:r>
+        <w:rPr>
+          <w:snapToGrid w:val="0"/>
+          <w:sz w:val="24"/>
+          <w:szCs w:val="24"/>
+        </w:rPr>
+        <w:t xml:space="preserve"> </w:t>
+      </w:r>
+    </w:p>
+    <w:p>
+      <w:pPr>
+        <w:tabs>
+          <w:tab w:val="left" w:leader="underscore" w:pos="4243"/>
+          <w:tab w:val="left" w:leader="underscore" w:pos="9629"/>
+        </w:tabs>
+        <w:spacing w:line="336" w:lineRule="exact"/>
         <w:rPr>
           <w:b/>
           <w:bCs/>
@@ -898,60 +905,16 @@
           <w:sz w:val="24"/>
           <w:szCs w:val="24"/>
         </w:rPr>
-        <w:t>Общая длина трассы</w:t>
-      </w:r>
-      <w:r>
-        <w:rPr>
-          <w:snapToGrid w:val="0"/>
-          <w:sz w:val="24"/>
-          <w:szCs w:val="24"/>
-          <w:u w:val="single"/>
-        </w:rPr>
-        <w:t xml:space="preserve"> </w:t>
-      </w:r>
-      <w:r>
-        <w:rPr>
-          <w:snapToGrid w:val="0"/>
-          <w:sz w:val="24"/>
-          <w:szCs w:val="24"/>
-          <w:u w:val="single"/>
-        </w:rPr>
-        <w:t>68,4</w:t>
-      </w:r>
-      <w:r>
-        <w:rPr>
-          <w:snapToGrid w:val="0"/>
-          <w:sz w:val="24"/>
-          <w:szCs w:val="24"/>
-          <w:u w:val="single"/>
-        </w:rPr>
-        <w:t xml:space="preserve"> </w:t>
-      </w:r>
-      <w:r>
-        <w:rPr>
-          <w:snapToGrid w:val="0"/>
-          <w:sz w:val="24"/>
-          <w:szCs w:val="24"/>
-          <w:u w:val="single"/>
-        </w:rPr>
-        <w:t>м</w:t>
-      </w:r>
-      <w:r>
-        <w:rPr>
-          <w:snapToGrid w:val="0"/>
-          <w:sz w:val="24"/>
-          <w:szCs w:val="24"/>
-          <w:u w:val="single"/>
-        </w:rPr>
-        <w:t xml:space="preserve"> </w:t>
-      </w:r>
-      <w:r>
-        <w:rPr>
-          <w:snapToGrid w:val="0"/>
-          <w:sz w:val="24"/>
-          <w:szCs w:val="24"/>
-        </w:rPr>
         <w:t>Балансовая стоимость</w:t>
+      </w:r>
+      <w:r>
+        <w:rPr>
+          <w:snapToGrid w:val="0"/>
+          <w:sz w:val="24"/>
+          <w:szCs w:val="24"/>
+          <w:lang w:val="en-US"/>
+        </w:rPr>
+        <w:t>:</w:t>
       </w:r>
       <w:r>
         <w:rPr>
@@ -985,7 +948,6 @@
           <w:tab w:val="left" w:leader="underscore" w:pos="7690"/>
         </w:tabs>
         <w:spacing w:line="336" w:lineRule="exact"/>
-        <w:jc w:val="both"/>
         <w:rPr>
           <w:b/>
           <w:bCs/>
@@ -1008,16 +970,9 @@
           <w:sz w:val="24"/>
           <w:szCs w:val="24"/>
         </w:rPr>
-        <w:t xml:space="preserve"> </w:t>
-      </w:r>
-      <w:r>
-        <w:rPr>
-          <w:snapToGrid w:val="0"/>
-          <w:sz w:val="24"/>
-          <w:szCs w:val="24"/>
-        </w:rPr>
-        <w:t>___</w:t>
-      </w:r>
+        <w:t xml:space="preserve">: </w:t>
+      </w:r>
+      <w:proofErr w:type="gramStart"/>
       <w:r>
         <w:rPr>
           <w:snapToGrid w:val="0"/>
@@ -1025,7 +980,7 @@
           <w:szCs w:val="24"/>
           <w:u w:val="single"/>
         </w:rPr>
-        <w:t>н</w:t>
+        <w:t xml:space="preserve">{{ </w:t>
       </w:r>
       <w:r>
         <w:rPr>
@@ -1033,16 +988,43 @@
           <w:sz w:val="24"/>
           <w:szCs w:val="24"/>
           <w:u w:val="single"/>
-        </w:rPr>
-        <w:t>агретая вода</w:t>
-      </w:r>
-      <w:r>
-        <w:rPr>
-          <w:snapToGrid w:val="0"/>
-          <w:sz w:val="24"/>
-          <w:szCs w:val="24"/>
-        </w:rPr>
-        <w:t xml:space="preserve">______________ расчетные параметры </w:t>
+          <w:lang w:val="en-US"/>
+        </w:rPr>
+        <w:t>coolant</w:t>
+      </w:r>
+      <w:proofErr w:type="gramEnd"/>
+      <w:r>
+        <w:rPr>
+          <w:snapToGrid w:val="0"/>
+          <w:sz w:val="24"/>
+          <w:szCs w:val="24"/>
+          <w:u w:val="single"/>
+        </w:rPr>
+        <w:t xml:space="preserve"> }}</w:t>
+      </w:r>
+      <w:r>
+        <w:rPr>
+          <w:snapToGrid w:val="0"/>
+          <w:sz w:val="24"/>
+          <w:szCs w:val="24"/>
+        </w:rPr>
+        <w:t xml:space="preserve">, </w:t>
+      </w:r>
+      <w:r>
+        <w:rPr>
+          <w:snapToGrid w:val="0"/>
+          <w:sz w:val="24"/>
+          <w:szCs w:val="24"/>
+        </w:rPr>
+        <w:t>расчетные параметры</w:t>
+      </w:r>
+      <w:r>
+        <w:rPr>
+          <w:snapToGrid w:val="0"/>
+          <w:sz w:val="24"/>
+          <w:szCs w:val="24"/>
+        </w:rPr>
+        <w:t xml:space="preserve">: </w:t>
       </w:r>
       <w:r>
         <w:rPr>
@@ -1099,19 +1081,47 @@
           <w:tab w:val="left" w:leader="underscore" w:pos="9235"/>
         </w:tabs>
         <w:spacing w:line="336" w:lineRule="exact"/>
-        <w:jc w:val="both"/>
         <w:rPr>
           <w:sz w:val="24"/>
           <w:szCs w:val="24"/>
         </w:rPr>
       </w:pPr>
+      <w:r>
+        <w:rPr>
+          <w:sz w:val="24"/>
+          <w:szCs w:val="24"/>
+        </w:rPr>
+        <w:t>Давление</w:t>
+      </w:r>
+      <w:r>
+        <w:rPr>
+          <w:sz w:val="24"/>
+          <w:szCs w:val="24"/>
+        </w:rPr>
+        <w:t>:</w:t>
+      </w:r>
+      <w:r>
+        <w:rPr>
+          <w:sz w:val="24"/>
+          <w:szCs w:val="24"/>
+        </w:rPr>
+        <w:t xml:space="preserve"> </w:t>
+      </w:r>
       <w:proofErr w:type="gramStart"/>
       <w:r>
         <w:rPr>
           <w:sz w:val="24"/>
           <w:szCs w:val="24"/>
         </w:rPr>
-        <w:t>Давление  до</w:t>
+        <w:t xml:space="preserve">{{ </w:t>
+      </w:r>
+      <w:r>
+        <w:rPr>
+          <w:sz w:val="24"/>
+          <w:szCs w:val="24"/>
+          <w:lang w:val="en-US"/>
+        </w:rPr>
+        <w:t>pressure</w:t>
       </w:r>
       <w:proofErr w:type="gramEnd"/>
       <w:r>
@@ -1119,46 +1129,7 @@
           <w:sz w:val="24"/>
           <w:szCs w:val="24"/>
         </w:rPr>
-        <w:t xml:space="preserve"> </w:t>
-      </w:r>
-      <w:r>
-        <w:rPr>
-          <w:sz w:val="24"/>
-          <w:szCs w:val="24"/>
-          <w:u w:val="single"/>
-        </w:rPr>
-        <w:t>10</w:t>
-      </w:r>
-      <w:r>
-        <w:rPr>
-          <w:sz w:val="24"/>
-          <w:szCs w:val="24"/>
-        </w:rPr>
-        <w:t xml:space="preserve"> </w:t>
-      </w:r>
-      <w:r>
-        <w:rPr>
-          <w:i/>
-          <w:iCs/>
-          <w:sz w:val="24"/>
-          <w:szCs w:val="24"/>
-        </w:rPr>
-        <w:t xml:space="preserve"> </w:t>
-      </w:r>
-      <w:r>
-        <w:rPr>
-          <w:sz w:val="24"/>
-          <w:szCs w:val="24"/>
-        </w:rPr>
-        <w:t>кгс/см</w:t>
-      </w:r>
-      <w:r>
-        <w:rPr>
-          <w:position w:val="6"/>
-          <w:sz w:val="24"/>
-          <w:szCs w:val="24"/>
-        </w:rPr>
-        <w:t>2</w:t>
+        <w:t xml:space="preserve"> }}</w:t>
       </w:r>
       <w:r>
         <w:rPr>
@@ -1216,10 +1187,10 @@
           <w:tab w:val="left" w:leader="underscore" w:pos="9542"/>
         </w:tabs>
         <w:spacing w:line="336" w:lineRule="exact"/>
-        <w:jc w:val="both"/>
-        <w:rPr>
-          <w:sz w:val="24"/>
-          <w:szCs w:val="24"/>
+        <w:rPr>
+          <w:sz w:val="24"/>
+          <w:szCs w:val="24"/>
+          <w:u w:val="single"/>
         </w:rPr>
       </w:pPr>
       <w:r>
@@ -1227,99 +1198,102 @@
           <w:sz w:val="24"/>
           <w:szCs w:val="24"/>
         </w:rPr>
-        <w:t>Год постройки___________</w:t>
-      </w:r>
+        <w:t>Год постройки</w:t>
+      </w:r>
+      <w:r>
+        <w:rPr>
+          <w:sz w:val="24"/>
+          <w:szCs w:val="24"/>
+        </w:rPr>
+        <w:t>:</w:t>
+      </w:r>
+      <w:r>
+        <w:rPr>
+          <w:sz w:val="24"/>
+          <w:szCs w:val="24"/>
+        </w:rPr>
+        <w:t xml:space="preserve"> </w:t>
+      </w:r>
+      <w:proofErr w:type="gramStart"/>
       <w:r>
         <w:rPr>
           <w:sz w:val="24"/>
           <w:szCs w:val="24"/>
           <w:u w:val="single"/>
         </w:rPr>
-        <w:t>20</w:t>
+        <w:t xml:space="preserve">{{ </w:t>
       </w:r>
       <w:r>
         <w:rPr>
           <w:sz w:val="24"/>
           <w:szCs w:val="24"/>
           <w:u w:val="single"/>
-        </w:rPr>
-        <w:t>2</w:t>
-      </w:r>
+          <w:lang w:val="en-US"/>
+        </w:rPr>
+        <w:t>year</w:t>
+      </w:r>
+      <w:proofErr w:type="gramEnd"/>
       <w:r>
         <w:rPr>
           <w:sz w:val="24"/>
           <w:szCs w:val="24"/>
           <w:u w:val="single"/>
         </w:rPr>
-        <w:t>1</w:t>
-      </w:r>
-      <w:r>
-        <w:rPr>
-          <w:sz w:val="24"/>
-          <w:szCs w:val="24"/>
-        </w:rPr>
-        <w:t>_____</w:t>
-      </w:r>
-      <w:r>
-        <w:rPr>
-          <w:i/>
-          <w:iCs/>
-          <w:sz w:val="24"/>
-          <w:szCs w:val="24"/>
-        </w:rPr>
-        <w:t xml:space="preserve"> </w:t>
-      </w:r>
-      <w:r>
-        <w:rPr>
-          <w:sz w:val="24"/>
-          <w:szCs w:val="24"/>
-        </w:rPr>
-        <w:t>Год ввода в эксплуатацию__________</w:t>
-      </w:r>
+        <w:t xml:space="preserve"> }}</w:t>
+      </w:r>
+    </w:p>
+    <w:p>
+      <w:pPr>
+        <w:tabs>
+          <w:tab w:val="left" w:leader="underscore" w:pos="4070"/>
+          <w:tab w:val="left" w:leader="underscore" w:pos="9542"/>
+        </w:tabs>
+        <w:spacing w:line="336" w:lineRule="exact"/>
+        <w:rPr>
+          <w:sz w:val="24"/>
+          <w:szCs w:val="24"/>
+        </w:rPr>
+      </w:pPr>
+      <w:r>
+        <w:rPr>
+          <w:sz w:val="24"/>
+          <w:szCs w:val="24"/>
+        </w:rPr>
+        <w:t>Год ввода в эксплуатацию</w:t>
+      </w:r>
+      <w:r>
+        <w:rPr>
+          <w:sz w:val="24"/>
+          <w:szCs w:val="24"/>
+        </w:rPr>
+        <w:t xml:space="preserve">: </w:t>
+      </w:r>
+      <w:proofErr w:type="gramStart"/>
       <w:r>
         <w:rPr>
           <w:sz w:val="24"/>
           <w:szCs w:val="24"/>
           <w:u w:val="single"/>
         </w:rPr>
-        <w:t>20</w:t>
+        <w:t xml:space="preserve">{{ </w:t>
       </w:r>
       <w:r>
         <w:rPr>
           <w:sz w:val="24"/>
           <w:szCs w:val="24"/>
           <w:u w:val="single"/>
-        </w:rPr>
-        <w:t>2</w:t>
-      </w:r>
+          <w:lang w:val="en-US"/>
+        </w:rPr>
+        <w:t>year</w:t>
+      </w:r>
+      <w:proofErr w:type="gramEnd"/>
       <w:r>
         <w:rPr>
           <w:sz w:val="24"/>
           <w:szCs w:val="24"/>
           <w:u w:val="single"/>
         </w:rPr>
-        <w:t>1</w:t>
-      </w:r>
-      <w:r>
-        <w:rPr>
-          <w:sz w:val="24"/>
-          <w:szCs w:val="24"/>
-        </w:rPr>
-        <w:t>___</w:t>
-      </w:r>
-      <w:r>
-        <w:rPr>
-          <w:sz w:val="24"/>
-          <w:szCs w:val="24"/>
-        </w:rPr>
-        <w:t>__</w:t>
-      </w:r>
-      <w:r>
-        <w:rPr>
-          <w:sz w:val="24"/>
-          <w:szCs w:val="24"/>
-        </w:rPr>
-        <w:t>____</w:t>
+        <w:t xml:space="preserve"> }}</w:t>
       </w:r>
     </w:p>
     <w:p>
@@ -1739,6 +1713,7 @@
                 <w:b/>
                 <w:bCs/>
                 <w:snapToGrid w:val="0"/>
+                <w:lang w:val="en-US"/>
               </w:rPr>
             </w:pPr>
             <w:r>
@@ -1749,47 +1724,49 @@
               </w:rPr>
               <w:t xml:space="preserve">от </w:t>
             </w:r>
+            <w:proofErr w:type="gramStart"/>
             <w:r>
               <w:rPr>
                 <w:spacing w:val="-1"/>
                 <w:sz w:val="24"/>
                 <w:szCs w:val="24"/>
               </w:rPr>
-              <w:t>существующей т/сети</w:t>
+              <w:t xml:space="preserve">{{ </w:t>
             </w:r>
             <w:r>
               <w:rPr>
                 <w:spacing w:val="-1"/>
                 <w:sz w:val="24"/>
                 <w:szCs w:val="24"/>
-              </w:rPr>
-              <w:t xml:space="preserve"> между </w:t>
-            </w:r>
+                <w:lang w:val="en-US"/>
+              </w:rPr>
+              <w:t>from</w:t>
+            </w:r>
+            <w:proofErr w:type="gramEnd"/>
             <w:r>
               <w:rPr>
                 <w:spacing w:val="-1"/>
                 <w:sz w:val="24"/>
                 <w:szCs w:val="24"/>
               </w:rPr>
-              <w:t>НО-16/17 и НО-16/23, от УТ1 (</w:t>
-            </w:r>
-            <w:proofErr w:type="spellStart"/>
+              <w:t xml:space="preserve"> }}</w:t>
+            </w:r>
             <w:r>
               <w:rPr>
                 <w:spacing w:val="-1"/>
                 <w:sz w:val="24"/>
                 <w:szCs w:val="24"/>
               </w:rPr>
-              <w:t>проектир</w:t>
-            </w:r>
-            <w:proofErr w:type="spellEnd"/>
+              <w:t xml:space="preserve"> до </w:t>
+            </w:r>
             <w:r>
               <w:rPr>
                 <w:spacing w:val="-1"/>
                 <w:sz w:val="24"/>
                 <w:szCs w:val="24"/>
-              </w:rPr>
-              <w:t>.) до ТУ жилого дома Зыряновская, 91.</w:t>
+                <w:lang w:val="en-US"/>
+              </w:rPr>
+              <w:t>{{ to }}</w:t>
             </w:r>
           </w:p>
         </w:tc>
@@ -1809,13 +1786,40 @@
               <w:shd w:val="clear" w:color="auto" w:fill="FFFFFF"/>
               <w:rPr>
                 <w:snapToGrid w:val="0"/>
-              </w:rPr>
-            </w:pPr>
-            <w:r>
-              <w:rPr>
-                <w:snapToGrid w:val="0"/>
-              </w:rPr>
-              <w:t>38</w:t>
+                <w:lang w:val="en-US"/>
+              </w:rPr>
+            </w:pPr>
+            <w:proofErr w:type="gramStart"/>
+            <w:r>
+              <w:rPr>
+                <w:snapToGrid w:val="0"/>
+                <w:lang w:val="en-US"/>
+              </w:rPr>
+              <w:t xml:space="preserve">{{ </w:t>
+            </w:r>
+            <w:proofErr w:type="spellStart"/>
+            <w:r>
+              <w:rPr>
+                <w:snapToGrid w:val="0"/>
+                <w:lang w:val="en-US"/>
+              </w:rPr>
+              <w:t>pipe</w:t>
+            </w:r>
+            <w:proofErr w:type="gramEnd"/>
+            <w:r>
+              <w:rPr>
+                <w:snapToGrid w:val="0"/>
+                <w:lang w:val="en-US"/>
+              </w:rPr>
+              <w:t>_diameter_feed</w:t>
+            </w:r>
+            <w:proofErr w:type="spellEnd"/>
+            <w:r>
+              <w:rPr>
+                <w:snapToGrid w:val="0"/>
+                <w:lang w:val="en-US"/>
+              </w:rPr>
+              <w:t xml:space="preserve"> }}</w:t>
             </w:r>
           </w:p>
         </w:tc>
@@ -1836,14 +1840,44 @@
               <w:rPr>
                 <w:bCs/>
                 <w:snapToGrid w:val="0"/>
-              </w:rPr>
-            </w:pPr>
-            <w:r>
-              <w:rPr>
-                <w:bCs/>
-                <w:snapToGrid w:val="0"/>
-              </w:rPr>
-              <w:t>68,4</w:t>
+                <w:lang w:val="en-US"/>
+              </w:rPr>
+            </w:pPr>
+            <w:proofErr w:type="gramStart"/>
+            <w:r>
+              <w:rPr>
+                <w:bCs/>
+                <w:snapToGrid w:val="0"/>
+                <w:lang w:val="en-US"/>
+              </w:rPr>
+              <w:t xml:space="preserve">{{ </w:t>
+            </w:r>
+            <w:proofErr w:type="spellStart"/>
+            <w:r>
+              <w:rPr>
+                <w:bCs/>
+                <w:snapToGrid w:val="0"/>
+                <w:lang w:val="en-US"/>
+              </w:rPr>
+              <w:t>heating</w:t>
+            </w:r>
+            <w:proofErr w:type="gramEnd"/>
+            <w:r>
+              <w:rPr>
+                <w:bCs/>
+                <w:snapToGrid w:val="0"/>
+                <w:lang w:val="en-US"/>
+              </w:rPr>
+              <w:t>_network_general_length</w:t>
+            </w:r>
+            <w:proofErr w:type="spellEnd"/>
+            <w:r>
+              <w:rPr>
+                <w:bCs/>
+                <w:snapToGrid w:val="0"/>
+                <w:lang w:val="en-US"/>
+              </w:rPr>
+              <w:t xml:space="preserve"> }}</w:t>
             </w:r>
           </w:p>
         </w:tc>
@@ -1866,12 +1900,44 @@
                 <w:snapToGrid w:val="0"/>
               </w:rPr>
             </w:pPr>
-            <w:r>
-              <w:rPr>
-                <w:bCs/>
-                <w:snapToGrid w:val="0"/>
-              </w:rPr>
-              <w:t>38</w:t>
+            <w:proofErr w:type="gramStart"/>
+            <w:r>
+              <w:rPr>
+                <w:snapToGrid w:val="0"/>
+                <w:lang w:val="en-US"/>
+              </w:rPr>
+              <w:t xml:space="preserve">{{ </w:t>
+            </w:r>
+            <w:proofErr w:type="spellStart"/>
+            <w:r>
+              <w:rPr>
+                <w:snapToGrid w:val="0"/>
+                <w:lang w:val="en-US"/>
+              </w:rPr>
+              <w:t>pipe</w:t>
+            </w:r>
+            <w:proofErr w:type="gramEnd"/>
+            <w:r>
+              <w:rPr>
+                <w:snapToGrid w:val="0"/>
+                <w:lang w:val="en-US"/>
+              </w:rPr>
+              <w:t>_diameter_</w:t>
+            </w:r>
+            <w:r>
+              <w:rPr>
+                <w:snapToGrid w:val="0"/>
+                <w:lang w:val="en-US"/>
+              </w:rPr>
+              <w:t>return</w:t>
+            </w:r>
+            <w:proofErr w:type="spellEnd"/>
+            <w:r>
+              <w:rPr>
+                <w:snapToGrid w:val="0"/>
+                <w:lang w:val="en-US"/>
+              </w:rPr>
+              <w:t xml:space="preserve"> }}</w:t>
             </w:r>
           </w:p>
         </w:tc>
@@ -1894,12 +1960,41 @@
                 <w:snapToGrid w:val="0"/>
               </w:rPr>
             </w:pPr>
-            <w:r>
-              <w:rPr>
-                <w:bCs/>
-                <w:snapToGrid w:val="0"/>
-              </w:rPr>
-              <w:t>68,4</w:t>
+            <w:proofErr w:type="gramStart"/>
+            <w:r>
+              <w:rPr>
+                <w:bCs/>
+                <w:snapToGrid w:val="0"/>
+                <w:lang w:val="en-US"/>
+              </w:rPr>
+              <w:t xml:space="preserve">{{ </w:t>
+            </w:r>
+            <w:proofErr w:type="spellStart"/>
+            <w:r>
+              <w:rPr>
+                <w:bCs/>
+                <w:snapToGrid w:val="0"/>
+                <w:lang w:val="en-US"/>
+              </w:rPr>
+              <w:t>heating</w:t>
+            </w:r>
+            <w:proofErr w:type="gramEnd"/>
+            <w:r>
+              <w:rPr>
+                <w:bCs/>
+                <w:snapToGrid w:val="0"/>
+                <w:lang w:val="en-US"/>
+              </w:rPr>
+              <w:t>_network_general_length</w:t>
+            </w:r>
+            <w:proofErr w:type="spellEnd"/>
+            <w:r>
+              <w:rPr>
+                <w:bCs/>
+                <w:snapToGrid w:val="0"/>
+                <w:lang w:val="en-US"/>
+              </w:rPr>
+              <w:t xml:space="preserve"> }}</w:t>
             </w:r>
           </w:p>
         </w:tc>
@@ -1930,6 +2025,7 @@
           <w:snapToGrid w:val="0"/>
           <w:sz w:val="24"/>
           <w:szCs w:val="24"/>
+          <w:lang w:val="en-US"/>
         </w:rPr>
       </w:pPr>
     </w:p>
@@ -2063,23 +2159,13 @@
                 <w:szCs w:val="22"/>
               </w:rPr>
             </w:pPr>
-            <w:proofErr w:type="spellStart"/>
             <w:r>
               <w:rPr>
                 <w:snapToGrid w:val="0"/>
                 <w:sz w:val="22"/>
                 <w:szCs w:val="22"/>
               </w:rPr>
-              <w:t>Шаровый</w:t>
-            </w:r>
-            <w:proofErr w:type="spellEnd"/>
-            <w:r>
-              <w:rPr>
-                <w:snapToGrid w:val="0"/>
-                <w:sz w:val="22"/>
-                <w:szCs w:val="22"/>
-              </w:rPr>
-              <w:t xml:space="preserve"> кран</w:t>
+              <w:t>Шаровый кран</w:t>
             </w:r>
           </w:p>
         </w:tc>
@@ -2508,21 +2594,7 @@
               <w:rPr>
                 <w:snapToGrid w:val="0"/>
               </w:rPr>
-              <w:t xml:space="preserve">с </w:t>
-            </w:r>
-            <w:proofErr w:type="spellStart"/>
-            <w:r>
-              <w:rPr>
-                <w:snapToGrid w:val="0"/>
-              </w:rPr>
-              <w:t>гидро</w:t>
-            </w:r>
-            <w:proofErr w:type="spellEnd"/>
-            <w:r>
-              <w:rPr>
-                <w:snapToGrid w:val="0"/>
-              </w:rPr>
-              <w:t>-</w:t>
+              <w:t>с гидро-</w:t>
             </w:r>
           </w:p>
           <w:p>
@@ -2544,7 +2616,7 @@
       </w:tr>
       <w:tr>
         <w:trPr>
-          <w:trHeight w:hRule="exact" w:val="478"/>
+          <w:trHeight w:hRule="exact" w:val="915"/>
         </w:trPr>
         <w:tc>
           <w:tcPr>
@@ -2563,15 +2635,18 @@
                 <w:b/>
                 <w:bCs/>
                 <w:snapToGrid w:val="0"/>
-              </w:rPr>
-            </w:pPr>
+                <w:lang w:val="en-US"/>
+              </w:rPr>
+            </w:pPr>
+            <w:proofErr w:type="gramStart"/>
             <w:r>
               <w:rPr>
                 <w:spacing w:val="-1"/>
                 <w:sz w:val="24"/>
                 <w:szCs w:val="24"/>
-              </w:rPr>
-              <w:t>УТ1 (</w:t>
+                <w:lang w:val="en-US"/>
+              </w:rPr>
+              <w:t xml:space="preserve">{{ </w:t>
             </w:r>
             <w:proofErr w:type="spellStart"/>
             <w:r>
@@ -2579,8 +2654,19 @@
                 <w:spacing w:val="-1"/>
                 <w:sz w:val="24"/>
                 <w:szCs w:val="24"/>
-              </w:rPr>
-              <w:t>проектир</w:t>
+                <w:lang w:val="en-US"/>
+              </w:rPr>
+              <w:t>from</w:t>
+            </w:r>
+            <w:proofErr w:type="gramEnd"/>
+            <w:r>
+              <w:rPr>
+                <w:spacing w:val="-1"/>
+                <w:sz w:val="24"/>
+                <w:szCs w:val="24"/>
+                <w:lang w:val="en-US"/>
+              </w:rPr>
+              <w:t>_camera</w:t>
             </w:r>
             <w:proofErr w:type="spellEnd"/>
             <w:r>
@@ -2588,8 +2674,9 @@
                 <w:spacing w:val="-1"/>
                 <w:sz w:val="24"/>
                 <w:szCs w:val="24"/>
-              </w:rPr>
-              <w:t>.)</w:t>
+                <w:lang w:val="en-US"/>
+              </w:rPr>
+              <w:t xml:space="preserve"> }}</w:t>
             </w:r>
           </w:p>
         </w:tc>
@@ -2610,14 +2697,44 @@
               <w:rPr>
                 <w:bCs/>
                 <w:snapToGrid w:val="0"/>
-              </w:rPr>
-            </w:pPr>
-            <w:r>
-              <w:rPr>
-                <w:bCs/>
-                <w:snapToGrid w:val="0"/>
-              </w:rPr>
-              <w:t>38</w:t>
+                <w:lang w:val="en-US"/>
+              </w:rPr>
+            </w:pPr>
+            <w:proofErr w:type="gramStart"/>
+            <w:r>
+              <w:rPr>
+                <w:bCs/>
+                <w:snapToGrid w:val="0"/>
+                <w:lang w:val="en-US"/>
+              </w:rPr>
+              <w:t xml:space="preserve">{{ </w:t>
+            </w:r>
+            <w:proofErr w:type="spellStart"/>
+            <w:r>
+              <w:rPr>
+                <w:bCs/>
+                <w:snapToGrid w:val="0"/>
+                <w:lang w:val="en-US"/>
+              </w:rPr>
+              <w:t>valve</w:t>
+            </w:r>
+            <w:proofErr w:type="gramEnd"/>
+            <w:r>
+              <w:rPr>
+                <w:bCs/>
+                <w:snapToGrid w:val="0"/>
+                <w:lang w:val="en-US"/>
+              </w:rPr>
+              <w:t>_diameter</w:t>
+            </w:r>
+            <w:proofErr w:type="spellEnd"/>
+            <w:r>
+              <w:rPr>
+                <w:bCs/>
+                <w:snapToGrid w:val="0"/>
+                <w:lang w:val="en-US"/>
+              </w:rPr>
+              <w:t xml:space="preserve"> }}</w:t>
             </w:r>
           </w:p>
         </w:tc>
@@ -4226,6 +4343,7 @@
                 <w:b/>
                 <w:bCs/>
                 <w:snapToGrid w:val="0"/>
+                <w:lang w:val="en-US"/>
               </w:rPr>
             </w:pPr>
             <w:r>
@@ -4234,50 +4352,186 @@
                 <w:sz w:val="24"/>
                 <w:szCs w:val="24"/>
               </w:rPr>
-              <w:t>от существующей т/сети</w:t>
-            </w:r>
+              <w:t xml:space="preserve">от </w:t>
+            </w:r>
+            <w:proofErr w:type="gramStart"/>
             <w:r>
               <w:rPr>
                 <w:spacing w:val="-1"/>
                 <w:sz w:val="24"/>
                 <w:szCs w:val="24"/>
               </w:rPr>
-              <w:t xml:space="preserve">  между</w:t>
-            </w:r>
-            <w:r>
-              <w:t xml:space="preserve">  </w:t>
+              <w:t xml:space="preserve">{{ </w:t>
             </w:r>
             <w:r>
               <w:rPr>
                 <w:spacing w:val="-1"/>
                 <w:sz w:val="24"/>
                 <w:szCs w:val="24"/>
-              </w:rPr>
-              <w:t>НО-16/17 и НО-16/23, от УТ1 (</w:t>
+                <w:lang w:val="en-US"/>
+              </w:rPr>
+              <w:t>from</w:t>
+            </w:r>
+            <w:proofErr w:type="gramEnd"/>
+            <w:r>
+              <w:rPr>
+                <w:spacing w:val="-1"/>
+                <w:sz w:val="24"/>
+                <w:szCs w:val="24"/>
+              </w:rPr>
+              <w:t xml:space="preserve"> }}</w:t>
+            </w:r>
+            <w:r>
+              <w:rPr>
+                <w:spacing w:val="-1"/>
+                <w:sz w:val="24"/>
+                <w:szCs w:val="24"/>
+              </w:rPr>
+              <w:t xml:space="preserve"> до </w:t>
+            </w:r>
+            <w:r>
+              <w:rPr>
+                <w:spacing w:val="-1"/>
+                <w:sz w:val="24"/>
+                <w:szCs w:val="24"/>
+                <w:lang w:val="en-US"/>
+              </w:rPr>
+              <w:t>{{ to }}</w:t>
+            </w:r>
+          </w:p>
+        </w:tc>
+        <w:tc>
+          <w:tcPr>
+            <w:tcW w:w="1942" w:type="dxa"/>
+            <w:tcBorders>
+              <w:top w:val="single" w:sz="2" w:space="0" w:color="000000"/>
+              <w:left w:val="single" w:sz="2" w:space="0" w:color="000000"/>
+              <w:bottom w:val="single" w:sz="4" w:space="0" w:color="auto"/>
+              <w:right w:val="single" w:sz="2" w:space="0" w:color="000000"/>
+            </w:tcBorders>
+            <w:shd w:val="clear" w:color="auto" w:fill="FFFFFF"/>
+          </w:tcPr>
+          <w:p>
+            <w:pPr>
+              <w:rPr>
+                <w:bCs/>
+                <w:snapToGrid w:val="0"/>
+                <w:lang w:val="en-US"/>
+              </w:rPr>
+            </w:pPr>
+            <w:proofErr w:type="gramStart"/>
+            <w:r>
+              <w:rPr>
+                <w:bCs/>
+                <w:snapToGrid w:val="0"/>
+                <w:lang w:val="en-US"/>
+              </w:rPr>
+              <w:t xml:space="preserve">{{ </w:t>
             </w:r>
             <w:proofErr w:type="spellStart"/>
             <w:r>
               <w:rPr>
-                <w:spacing w:val="-1"/>
-                <w:sz w:val="24"/>
-                <w:szCs w:val="24"/>
-              </w:rPr>
-              <w:t>проектир</w:t>
+                <w:bCs/>
+                <w:snapToGrid w:val="0"/>
+                <w:lang w:val="en-US"/>
+              </w:rPr>
+              <w:t>pipe</w:t>
+            </w:r>
+            <w:proofErr w:type="gramEnd"/>
+            <w:r>
+              <w:rPr>
+                <w:bCs/>
+                <w:snapToGrid w:val="0"/>
+                <w:lang w:val="en-US"/>
+              </w:rPr>
+              <w:t>_isolation_type</w:t>
             </w:r>
             <w:proofErr w:type="spellEnd"/>
             <w:r>
               <w:rPr>
-                <w:spacing w:val="-1"/>
-                <w:sz w:val="24"/>
-                <w:szCs w:val="24"/>
-              </w:rPr>
-              <w:t>.) до ТУ жилого дома Зыряновская, 91.</w:t>
-            </w:r>
-          </w:p>
-        </w:tc>
-        <w:tc>
-          <w:tcPr>
-            <w:tcW w:w="1942" w:type="dxa"/>
+                <w:bCs/>
+                <w:snapToGrid w:val="0"/>
+                <w:lang w:val="en-US"/>
+              </w:rPr>
+              <w:t xml:space="preserve"> }}</w:t>
+            </w:r>
+            <w:r>
+              <w:rPr>
+                <w:bCs/>
+                <w:snapToGrid w:val="0"/>
+                <w:lang w:val="en-US"/>
+              </w:rPr>
+              <w:t xml:space="preserve">, </w:t>
+            </w:r>
+            <w:r>
+              <w:rPr>
+                <w:bCs/>
+                <w:snapToGrid w:val="0"/>
+              </w:rPr>
+              <w:t>длина</w:t>
+            </w:r>
+            <w:r>
+              <w:rPr>
+                <w:bCs/>
+                <w:snapToGrid w:val="0"/>
+                <w:lang w:val="en-US"/>
+              </w:rPr>
+              <w:t xml:space="preserve"> </w:t>
+            </w:r>
+            <w:r>
+              <w:rPr>
+                <w:bCs/>
+                <w:snapToGrid w:val="0"/>
+              </w:rPr>
+              <w:t>участка</w:t>
+            </w:r>
+            <w:r>
+              <w:rPr>
+                <w:bCs/>
+                <w:snapToGrid w:val="0"/>
+                <w:lang w:val="en-US"/>
+              </w:rPr>
+              <w:t xml:space="preserve"> </w:t>
+            </w:r>
+            <w:r>
+              <w:rPr>
+                <w:bCs/>
+                <w:snapToGrid w:val="0"/>
+                <w:lang w:val="en-US"/>
+              </w:rPr>
+              <w:t xml:space="preserve">{{ </w:t>
+            </w:r>
+            <w:proofErr w:type="spellStart"/>
+            <w:r>
+              <w:rPr>
+                <w:bCs/>
+                <w:snapToGrid w:val="0"/>
+                <w:lang w:val="en-US"/>
+              </w:rPr>
+              <w:t>heating_network_general_length</w:t>
+            </w:r>
+            <w:proofErr w:type="spellEnd"/>
+            <w:r>
+              <w:rPr>
+                <w:bCs/>
+                <w:snapToGrid w:val="0"/>
+                <w:lang w:val="en-US"/>
+              </w:rPr>
+              <w:t xml:space="preserve"> }}</w:t>
+            </w:r>
+          </w:p>
+          <w:p>
+            <w:pPr>
+              <w:jc w:val="center"/>
+              <w:rPr>
+                <w:lang w:val="en-US"/>
+              </w:rPr>
+            </w:pPr>
+          </w:p>
+        </w:tc>
+        <w:tc>
+          <w:tcPr>
+            <w:tcW w:w="1602" w:type="dxa"/>
             <w:tcBorders>
               <w:top w:val="single" w:sz="2" w:space="0" w:color="000000"/>
               <w:left w:val="single" w:sz="2" w:space="0" w:color="000000"/>
@@ -4291,39 +4545,65 @@
               <w:rPr>
                 <w:bCs/>
                 <w:snapToGrid w:val="0"/>
-              </w:rPr>
-            </w:pPr>
-            <w:r>
-              <w:rPr>
-                <w:bCs/>
-                <w:snapToGrid w:val="0"/>
-              </w:rPr>
-              <w:t xml:space="preserve">ППУ, длина </w:t>
-            </w:r>
-            <w:r>
-              <w:rPr>
-                <w:bCs/>
-                <w:snapToGrid w:val="0"/>
-              </w:rPr>
-              <w:t>участка 68,4</w:t>
-            </w:r>
-            <w:r>
-              <w:rPr>
-                <w:bCs/>
-                <w:snapToGrid w:val="0"/>
-              </w:rPr>
-              <w:t xml:space="preserve"> м</w:t>
-            </w:r>
-          </w:p>
-          <w:p>
-            <w:pPr>
-              <w:jc w:val="center"/>
-            </w:pPr>
-          </w:p>
-        </w:tc>
-        <w:tc>
-          <w:tcPr>
-            <w:tcW w:w="1602" w:type="dxa"/>
+                <w:lang w:val="en-US"/>
+              </w:rPr>
+            </w:pPr>
+            <w:proofErr w:type="gramStart"/>
+            <w:r>
+              <w:rPr>
+                <w:bCs/>
+                <w:snapToGrid w:val="0"/>
+                <w:lang w:val="en-US"/>
+              </w:rPr>
+              <w:t xml:space="preserve">{{ </w:t>
+            </w:r>
+            <w:proofErr w:type="spellStart"/>
+            <w:r>
+              <w:rPr>
+                <w:bCs/>
+                <w:snapToGrid w:val="0"/>
+                <w:lang w:val="en-US"/>
+              </w:rPr>
+              <w:t>pipe</w:t>
+            </w:r>
+            <w:proofErr w:type="gramEnd"/>
+            <w:r>
+              <w:rPr>
+                <w:bCs/>
+                <w:snapToGrid w:val="0"/>
+                <w:lang w:val="en-US"/>
+              </w:rPr>
+              <w:t>_diameter_isolation_feed</w:t>
+            </w:r>
+            <w:proofErr w:type="spellEnd"/>
+            <w:r>
+              <w:rPr>
+                <w:bCs/>
+                <w:snapToGrid w:val="0"/>
+                <w:lang w:val="en-US"/>
+              </w:rPr>
+              <w:t xml:space="preserve"> }}</w:t>
+            </w:r>
+            <w:r>
+              <w:rPr>
+                <w:bCs/>
+                <w:snapToGrid w:val="0"/>
+                <w:lang w:val="en-US"/>
+              </w:rPr>
+              <w:t xml:space="preserve"> </w:t>
+            </w:r>
+            <w:r>
+              <w:rPr>
+                <w:bCs/>
+                <w:snapToGrid w:val="0"/>
+              </w:rPr>
+              <w:t>мм</w:t>
+            </w:r>
+          </w:p>
+        </w:tc>
+        <w:tc>
+          <w:tcPr>
+            <w:tcW w:w="1779" w:type="dxa"/>
             <w:tcBorders>
               <w:top w:val="single" w:sz="2" w:space="0" w:color="000000"/>
               <w:left w:val="single" w:sz="2" w:space="0" w:color="000000"/>
@@ -4335,32 +4615,53 @@
           <w:p>
             <w:pPr>
               <w:rPr>
-                <w:bCs/>
-                <w:snapToGrid w:val="0"/>
-              </w:rPr>
-            </w:pPr>
-            <w:r>
-              <w:rPr>
-                <w:bCs/>
-                <w:snapToGrid w:val="0"/>
-                <w:lang w:val="en-US"/>
-              </w:rPr>
-              <w:t>125</w:t>
-            </w:r>
-            <w:r>
-              <w:rPr>
-                <w:bCs/>
-                <w:snapToGrid w:val="0"/>
-              </w:rPr>
-              <w:t xml:space="preserve"> мм</w:t>
-            </w:r>
-          </w:p>
-        </w:tc>
-        <w:tc>
-          <w:tcPr>
-            <w:tcW w:w="1779" w:type="dxa"/>
-            <w:tcBorders>
-              <w:top w:val="single" w:sz="2" w:space="0" w:color="000000"/>
+                <w:snapToGrid w:val="0"/>
+                <w:lang w:val="en-US"/>
+              </w:rPr>
+            </w:pPr>
+            <w:proofErr w:type="gramStart"/>
+            <w:r>
+              <w:rPr>
+                <w:bCs/>
+                <w:snapToGrid w:val="0"/>
+                <w:lang w:val="en-US"/>
+              </w:rPr>
+              <w:t xml:space="preserve">{{ </w:t>
+            </w:r>
+            <w:proofErr w:type="spellStart"/>
+            <w:r>
+              <w:rPr>
+                <w:bCs/>
+                <w:snapToGrid w:val="0"/>
+                <w:lang w:val="en-US"/>
+              </w:rPr>
+              <w:t>pipe</w:t>
+            </w:r>
+            <w:proofErr w:type="gramEnd"/>
+            <w:r>
+              <w:rPr>
+                <w:bCs/>
+                <w:snapToGrid w:val="0"/>
+                <w:lang w:val="en-US"/>
+              </w:rPr>
+              <w:t>_outer_isolation_material</w:t>
+            </w:r>
+            <w:proofErr w:type="spellEnd"/>
+            <w:r>
+              <w:rPr>
+                <w:bCs/>
+                <w:snapToGrid w:val="0"/>
+                <w:lang w:val="en-US"/>
+              </w:rPr>
+              <w:t xml:space="preserve"> }}</w:t>
+            </w:r>
+          </w:p>
+        </w:tc>
+        <w:tc>
+          <w:tcPr>
+            <w:tcW w:w="1638" w:type="dxa"/>
+            <w:tcBorders>
+              <w:top w:val="single" w:sz="4" w:space="0" w:color="auto"/>
               <w:left w:val="single" w:sz="2" w:space="0" w:color="000000"/>
               <w:bottom w:val="single" w:sz="4" w:space="0" w:color="auto"/>
               <w:right w:val="single" w:sz="2" w:space="0" w:color="000000"/>
@@ -4370,54 +4671,49 @@
           <w:p>
             <w:pPr>
               <w:rPr>
-                <w:snapToGrid w:val="0"/>
-              </w:rPr>
-            </w:pPr>
-            <w:r>
-              <w:rPr>
-                <w:bCs/>
-                <w:snapToGrid w:val="0"/>
-              </w:rPr>
-              <w:t>ПЭ</w:t>
-            </w:r>
-          </w:p>
-        </w:tc>
-        <w:tc>
-          <w:tcPr>
-            <w:tcW w:w="1638" w:type="dxa"/>
-            <w:tcBorders>
-              <w:top w:val="single" w:sz="4" w:space="0" w:color="auto"/>
-              <w:left w:val="single" w:sz="2" w:space="0" w:color="000000"/>
-              <w:bottom w:val="single" w:sz="4" w:space="0" w:color="auto"/>
-              <w:right w:val="single" w:sz="2" w:space="0" w:color="000000"/>
-            </w:tcBorders>
-            <w:shd w:val="clear" w:color="auto" w:fill="FFFFFF"/>
-          </w:tcPr>
-          <w:p>
-            <w:pPr>
-              <w:rPr>
-                <w:bCs/>
-                <w:snapToGrid w:val="0"/>
-              </w:rPr>
-            </w:pPr>
-            <w:r>
-              <w:rPr>
-                <w:bCs/>
-                <w:snapToGrid w:val="0"/>
-              </w:rPr>
-              <w:t>3,0</w:t>
-            </w:r>
-            <w:r>
-              <w:rPr>
-                <w:bCs/>
-                <w:snapToGrid w:val="0"/>
-              </w:rPr>
-              <w:t xml:space="preserve">  мм</w:t>
-            </w:r>
-          </w:p>
-        </w:tc>
-        <w:bookmarkStart w:id="0" w:name="_GoBack"/>
-        <w:bookmarkEnd w:id="0"/>
+                <w:bCs/>
+                <w:snapToGrid w:val="0"/>
+                <w:lang w:val="en-US"/>
+              </w:rPr>
+            </w:pPr>
+            <w:proofErr w:type="gramStart"/>
+            <w:r>
+              <w:rPr>
+                <w:bCs/>
+                <w:snapToGrid w:val="0"/>
+                <w:lang w:val="en-US"/>
+              </w:rPr>
+              <w:t xml:space="preserve">{{ </w:t>
+            </w:r>
+            <w:proofErr w:type="spellStart"/>
+            <w:r>
+              <w:rPr>
+                <w:bCs/>
+                <w:snapToGrid w:val="0"/>
+                <w:lang w:val="en-US"/>
+              </w:rPr>
+              <w:t>pipe</w:t>
+            </w:r>
+            <w:proofErr w:type="gramEnd"/>
+            <w:r>
+              <w:rPr>
+                <w:bCs/>
+                <w:snapToGrid w:val="0"/>
+                <w:lang w:val="en-US"/>
+              </w:rPr>
+              <w:t>_outer_isolation_thickness</w:t>
+            </w:r>
+            <w:proofErr w:type="spellEnd"/>
+            <w:r>
+              <w:rPr>
+                <w:bCs/>
+                <w:snapToGrid w:val="0"/>
+                <w:lang w:val="en-US"/>
+              </w:rPr>
+              <w:t xml:space="preserve"> }}</w:t>
+            </w:r>
+          </w:p>
+        </w:tc>
       </w:tr>
     </w:tbl>
     <w:p>
@@ -4719,10 +5015,13 @@
     </w:p>
     <w:p>
       <w:pPr>
-        <w:spacing w:before="120"/>
+        <w:shd w:val="clear" w:color="auto" w:fill="FFFFFF"/>
+        <w:tabs>
+          <w:tab w:val="left" w:leader="underscore" w:pos="4368"/>
+        </w:tabs>
+        <w:spacing w:before="110"/>
         <w:rPr>
           <w:b/>
-          <w:bCs/>
           <w:snapToGrid w:val="0"/>
           <w:sz w:val="24"/>
           <w:szCs w:val="24"/>
@@ -4730,6 +5029,7 @@
       </w:pPr>
       <w:r>
         <w:rPr>
+          <w:b/>
           <w:snapToGrid w:val="0"/>
           <w:sz w:val="24"/>
           <w:szCs w:val="24"/>
@@ -4738,69 +5038,115 @@
       </w:r>
       <w:r>
         <w:rPr>
-          <w:snapToGrid w:val="0"/>
-          <w:sz w:val="24"/>
-          <w:szCs w:val="24"/>
-        </w:rPr>
-        <w:t xml:space="preserve"> </w:t>
-      </w:r>
-      <w:r>
-        <w:rPr>
-          <w:snapToGrid w:val="0"/>
-          <w:sz w:val="24"/>
-          <w:szCs w:val="24"/>
-        </w:rPr>
-        <w:t>_</w:t>
-      </w:r>
-      <w:r>
-        <w:rPr>
-          <w:snapToGrid w:val="0"/>
-          <w:sz w:val="24"/>
-          <w:szCs w:val="24"/>
-          <w:u w:val="single"/>
-        </w:rPr>
-        <w:t>Гусельников О.Н</w:t>
-      </w:r>
-      <w:r>
-        <w:rPr>
-          <w:snapToGrid w:val="0"/>
-          <w:sz w:val="24"/>
-          <w:szCs w:val="24"/>
-          <w:u w:val="single"/>
-        </w:rPr>
-        <w:t>.</w:t>
-      </w:r>
-      <w:r>
-        <w:rPr>
-          <w:snapToGrid w:val="0"/>
-          <w:sz w:val="24"/>
-          <w:szCs w:val="24"/>
-        </w:rPr>
-        <w:t>_</w:t>
-      </w:r>
-      <w:r>
-        <w:rPr>
-          <w:snapToGrid w:val="0"/>
-          <w:sz w:val="24"/>
-          <w:szCs w:val="24"/>
-        </w:rPr>
-        <w:t>_</w:t>
-      </w:r>
-      <w:r>
-        <w:rPr>
-          <w:snapToGrid w:val="0"/>
-          <w:sz w:val="24"/>
-          <w:szCs w:val="24"/>
-        </w:rPr>
-        <w:t>_________________________________________</w:t>
+          <w:b/>
+          <w:snapToGrid w:val="0"/>
+          <w:sz w:val="24"/>
+          <w:szCs w:val="24"/>
+        </w:rPr>
+        <w:t>:</w:t>
       </w:r>
     </w:p>
+    <w:tbl>
+      <w:tblPr>
+        <w:tblStyle w:val="ad"/>
+        <w:tblW w:w="5000" w:type="pct"/>
+        <w:tblInd w:w="-112" w:type="dxa"/>
+        <w:tblBorders>
+          <w:top w:val="none" w:sz="0" w:space="0" w:color="auto"/>
+          <w:left w:val="none" w:sz="0" w:space="0" w:color="auto"/>
+          <w:bottom w:val="none" w:sz="0" w:space="0" w:color="auto"/>
+          <w:right w:val="none" w:sz="0" w:space="0" w:color="auto"/>
+        </w:tblBorders>
+        <w:tblLook w:val="04A0" w:firstRow="1" w:lastRow="0" w:firstColumn="1" w:lastColumn="0" w:noHBand="0" w:noVBand="1"/>
+      </w:tblPr>
+      <w:tblGrid>
+        <w:gridCol w:w="9419"/>
+      </w:tblGrid>
+      <w:tr>
+        <w:trPr>
+          <w:trHeight w:val="227"/>
+        </w:trPr>
+        <w:tc>
+          <w:tcPr>
+            <w:tcW w:w="5000" w:type="pct"/>
+            <w:tcBorders>
+              <w:bottom w:val="single" w:sz="4" w:space="0" w:color="auto"/>
+            </w:tcBorders>
+          </w:tcPr>
+          <w:p>
+            <w:pPr>
+              <w:tabs>
+                <w:tab w:val="left" w:leader="underscore" w:pos="9274"/>
+              </w:tabs>
+              <w:spacing w:before="120"/>
+              <w:rPr>
+                <w:sz w:val="24"/>
+                <w:szCs w:val="24"/>
+                <w:lang w:val="en-US"/>
+              </w:rPr>
+            </w:pPr>
+            <w:proofErr w:type="gramStart"/>
+            <w:r>
+              <w:rPr>
+                <w:rFonts w:cs="Times New Roman"/>
+                <w:spacing w:val="-1"/>
+                <w:sz w:val="24"/>
+                <w:szCs w:val="24"/>
+                <w:lang w:val="en-US"/>
+              </w:rPr>
+              <w:t xml:space="preserve">{{ </w:t>
+            </w:r>
+            <w:proofErr w:type="spellStart"/>
+            <w:r>
+              <w:rPr>
+                <w:rFonts w:cs="Times New Roman"/>
+                <w:spacing w:val="-1"/>
+                <w:sz w:val="24"/>
+                <w:szCs w:val="24"/>
+                <w:lang w:val="en-US"/>
+              </w:rPr>
+              <w:t>construction</w:t>
+            </w:r>
+            <w:proofErr w:type="gramEnd"/>
+            <w:r>
+              <w:rPr>
+                <w:rFonts w:cs="Times New Roman"/>
+                <w:spacing w:val="-1"/>
+                <w:sz w:val="24"/>
+                <w:szCs w:val="24"/>
+                <w:lang w:val="en-US"/>
+              </w:rPr>
+              <w:t>_organization</w:t>
+            </w:r>
+            <w:r>
+              <w:rPr>
+                <w:rFonts w:cs="Times New Roman"/>
+                <w:spacing w:val="-1"/>
+                <w:sz w:val="24"/>
+                <w:szCs w:val="24"/>
+                <w:lang w:val="en-US"/>
+              </w:rPr>
+              <w:t>_chief</w:t>
+            </w:r>
+            <w:proofErr w:type="spellEnd"/>
+            <w:r>
+              <w:rPr>
+                <w:rFonts w:cs="Times New Roman"/>
+                <w:spacing w:val="-1"/>
+                <w:sz w:val="24"/>
+                <w:szCs w:val="24"/>
+                <w:lang w:val="en-US"/>
+              </w:rPr>
+              <w:t xml:space="preserve"> }}</w:t>
+            </w:r>
+          </w:p>
+        </w:tc>
+      </w:tr>
+    </w:tbl>
     <w:p>
       <w:pPr>
         <w:spacing w:line="302" w:lineRule="exact"/>
         <w:rPr>
-          <w:b/>
-          <w:bCs/>
           <w:snapToGrid w:val="0"/>
           <w:sz w:val="24"/>
           <w:szCs w:val="24"/>
@@ -4809,62 +5155,26 @@
     </w:p>
     <w:p>
       <w:pPr>
-        <w:spacing w:line="302" w:lineRule="exact"/>
-        <w:rPr>
-          <w:snapToGrid w:val="0"/>
+        <w:shd w:val="clear" w:color="auto" w:fill="FFFFFF"/>
+        <w:tabs>
+          <w:tab w:val="left" w:leader="underscore" w:pos="4368"/>
+        </w:tabs>
+        <w:spacing w:before="110"/>
+        <w:rPr>
+          <w:b/>
           <w:sz w:val="24"/>
           <w:szCs w:val="24"/>
         </w:rPr>
       </w:pPr>
-    </w:p>
-    <w:p>
-      <w:pPr>
-        <w:spacing w:line="302" w:lineRule="exact"/>
-        <w:rPr>
-          <w:snapToGrid w:val="0"/>
-          <w:sz w:val="24"/>
-          <w:szCs w:val="24"/>
-          <w:u w:val="single"/>
-        </w:rPr>
-      </w:pPr>
-      <w:r>
-        <w:rPr>
-          <w:snapToGrid w:val="0"/>
-          <w:sz w:val="24"/>
-          <w:szCs w:val="24"/>
-        </w:rPr>
-        <w:t xml:space="preserve">Представитель теплосети </w:t>
-      </w:r>
-      <w:r>
-        <w:rPr>
-          <w:snapToGrid w:val="0"/>
-          <w:sz w:val="24"/>
-          <w:szCs w:val="24"/>
-        </w:rPr>
-        <w:t xml:space="preserve">района </w:t>
-      </w:r>
-      <w:r>
-        <w:rPr>
-          <w:rFonts w:cs="Times New Roman"/>
-          <w:spacing w:val="-2"/>
-          <w:sz w:val="24"/>
-          <w:szCs w:val="24"/>
-          <w:u w:val="single"/>
-        </w:rPr>
-        <w:t>Кондратюк В.В.</w:t>
-      </w:r>
-      <w:r>
-        <w:rPr>
-          <w:snapToGrid w:val="0"/>
-          <w:sz w:val="24"/>
-          <w:szCs w:val="24"/>
-        </w:rPr>
-        <w:t>____________________________</w:t>
-      </w:r>
-    </w:p>
-    <w:p>
-      <w:pPr>
-        <w:spacing w:line="302" w:lineRule="exact"/>
+      <w:r>
+        <w:rPr>
+          <w:b/>
+          <w:sz w:val="24"/>
+          <w:szCs w:val="24"/>
+        </w:rPr>
+        <w:t xml:space="preserve">Представитель </w:t>
+      </w:r>
+      <w:r>
         <w:rPr>
           <w:b/>
           <w:bCs/>
@@ -4872,8 +5182,131 @@
           <w:sz w:val="24"/>
           <w:szCs w:val="24"/>
         </w:rPr>
-      </w:pPr>
+        <w:t>теплосети района</w:t>
+      </w:r>
+      <w:r>
+        <w:rPr>
+          <w:rFonts w:cs="Times New Roman"/>
+          <w:b/>
+          <w:spacing w:val="-2"/>
+          <w:sz w:val="24"/>
+          <w:szCs w:val="24"/>
+        </w:rPr>
+        <w:t>:</w:t>
+      </w:r>
     </w:p>
+    <w:tbl>
+      <w:tblPr>
+        <w:tblStyle w:val="ad"/>
+        <w:tblW w:w="5000" w:type="pct"/>
+        <w:tblInd w:w="-111" w:type="dxa"/>
+        <w:tblBorders>
+          <w:top w:val="none" w:sz="0" w:space="0" w:color="auto"/>
+          <w:left w:val="none" w:sz="0" w:space="0" w:color="auto"/>
+          <w:right w:val="none" w:sz="0" w:space="0" w:color="auto"/>
+        </w:tblBorders>
+        <w:tblLook w:val="04A0" w:firstRow="1" w:lastRow="0" w:firstColumn="1" w:lastColumn="0" w:noHBand="0" w:noVBand="1"/>
+      </w:tblPr>
+      <w:tblGrid>
+        <w:gridCol w:w="9419"/>
+      </w:tblGrid>
+      <w:tr>
+        <w:trPr>
+          <w:trHeight w:val="299"/>
+        </w:trPr>
+        <w:tc>
+          <w:tcPr>
+            <w:tcW w:w="8558" w:type="dxa"/>
+          </w:tcPr>
+          <w:p>
+            <w:pPr>
+              <w:shd w:val="clear" w:color="auto" w:fill="FFFFFF"/>
+              <w:tabs>
+                <w:tab w:val="left" w:leader="underscore" w:pos="6298"/>
+                <w:tab w:val="left" w:leader="underscore" w:pos="9816"/>
+              </w:tabs>
+              <w:spacing w:before="120"/>
+              <w:rPr>
+                <w:rFonts w:cs="Times New Roman"/>
+                <w:spacing w:val="-2"/>
+                <w:sz w:val="24"/>
+                <w:szCs w:val="24"/>
+              </w:rPr>
+            </w:pPr>
+            <w:proofErr w:type="gramStart"/>
+            <w:r>
+              <w:rPr>
+                <w:rFonts w:cs="Times New Roman"/>
+                <w:spacing w:val="-2"/>
+                <w:sz w:val="24"/>
+                <w:szCs w:val="24"/>
+              </w:rPr>
+              <w:t xml:space="preserve">{{ </w:t>
+            </w:r>
+            <w:proofErr w:type="spellStart"/>
+            <w:r>
+              <w:rPr>
+                <w:rFonts w:cs="Times New Roman"/>
+                <w:spacing w:val="-2"/>
+                <w:sz w:val="24"/>
+                <w:szCs w:val="24"/>
+                <w:lang w:val="en-US"/>
+              </w:rPr>
+              <w:t>phn</w:t>
+            </w:r>
+            <w:proofErr w:type="spellEnd"/>
+            <w:proofErr w:type="gramEnd"/>
+            <w:r>
+              <w:rPr>
+                <w:rFonts w:cs="Times New Roman"/>
+                <w:spacing w:val="-2"/>
+                <w:sz w:val="24"/>
+                <w:szCs w:val="24"/>
+              </w:rPr>
+              <w:t>_</w:t>
+            </w:r>
+            <w:r>
+              <w:rPr>
+                <w:rFonts w:cs="Times New Roman"/>
+                <w:spacing w:val="-2"/>
+                <w:sz w:val="24"/>
+                <w:szCs w:val="24"/>
+                <w:lang w:val="en-US"/>
+              </w:rPr>
+              <w:t>region</w:t>
+            </w:r>
+            <w:r>
+              <w:rPr>
+                <w:rFonts w:cs="Times New Roman"/>
+                <w:spacing w:val="-2"/>
+                <w:sz w:val="24"/>
+                <w:szCs w:val="24"/>
+              </w:rPr>
+              <w:t>_</w:t>
+            </w:r>
+            <w:r>
+              <w:rPr>
+                <w:rFonts w:cs="Times New Roman"/>
+                <w:spacing w:val="-2"/>
+                <w:sz w:val="24"/>
+                <w:szCs w:val="24"/>
+                <w:lang w:val="en-US"/>
+              </w:rPr>
+              <w:t>chief</w:t>
+            </w:r>
+            <w:r>
+              <w:rPr>
+                <w:rFonts w:cs="Times New Roman"/>
+                <w:spacing w:val="-2"/>
+                <w:sz w:val="24"/>
+                <w:szCs w:val="24"/>
+              </w:rPr>
+              <w:t xml:space="preserve"> }}</w:t>
+            </w:r>
+          </w:p>
+        </w:tc>
+      </w:tr>
+    </w:tbl>
     <w:p>
       <w:pPr>
         <w:tabs>
@@ -4901,7 +5334,22 @@
           <w:sz w:val="24"/>
           <w:szCs w:val="24"/>
         </w:rPr>
-        <w:t xml:space="preserve"> Дата___________________</w:t>
+        <w:t xml:space="preserve"> Дата</w:t>
+      </w:r>
+      <w:r>
+        <w:rPr>
+          <w:sz w:val="24"/>
+          <w:szCs w:val="24"/>
+          <w:lang w:val="en-US"/>
+        </w:rPr>
+        <w:t xml:space="preserve"> </w:t>
+      </w:r>
+      <w:r>
+        <w:rPr>
+          <w:sz w:val="24"/>
+          <w:szCs w:val="24"/>
+        </w:rPr>
+        <w:t>___________________</w:t>
       </w:r>
     </w:p>
     <w:p>
@@ -4929,7 +5377,7 @@
 </file>
 
 <file path=word/styles.xml><?xml version="1.0" encoding="utf-8"?>
-<w:styles xmlns:mc="http://schemas.openxmlformats.org/markup-compatibility/2006" xmlns:r="http://schemas.openxmlformats.org/officeDocument/2006/relationships" xmlns:w="http://schemas.openxmlformats.org/wordprocessingml/2006/main" xmlns:w14="http://schemas.microsoft.com/office/word/2010/wordml" xmlns:w15="http://schemas.microsoft.com/office/word/2012/wordml" xmlns:w16se="http://schemas.microsoft.com/office/word/2015/wordml/symex" mc:Ignorable="w14 w15 w16se">
+<w:styles xmlns:mc="http://schemas.openxmlformats.org/markup-compatibility/2006" xmlns:r="http://schemas.openxmlformats.org/officeDocument/2006/relationships" xmlns:w="http://schemas.openxmlformats.org/wordprocessingml/2006/main" xmlns:w14="http://schemas.microsoft.com/office/word/2010/wordml" xmlns:w15="http://schemas.microsoft.com/office/word/2012/wordml" xmlns:w16cex="http://schemas.microsoft.com/office/word/2018/wordml/cex" xmlns:w16cid="http://schemas.microsoft.com/office/word/2016/wordml/cid" xmlns:w16="http://schemas.microsoft.com/office/word/2018/wordml" xmlns:w16sdtdh="http://schemas.microsoft.com/office/word/2020/wordml/sdtdatahash" xmlns:w16se="http://schemas.microsoft.com/office/word/2015/wordml/symex" mc:Ignorable="w14 w15 w16se w16cid w16 w16cex w16sdtdh">
   <w:docDefaults>
     <w:rPrDefault>
       <w:rPr>
@@ -4945,7 +5393,7 @@
       </w:pPr>
     </w:pPrDefault>
   </w:docDefaults>
-  <w:latentStyles w:defLockedState="0" w:defUIPriority="99" w:defSemiHidden="0" w:defUnhideWhenUsed="0" w:defQFormat="0" w:count="371">
+  <w:latentStyles w:defLockedState="0" w:defUIPriority="99" w:defSemiHidden="0" w:defUnhideWhenUsed="0" w:defQFormat="0" w:count="376">
     <w:lsdException w:name="Normal" w:locked="1" w:uiPriority="0" w:qFormat="1"/>
     <w:lsdException w:name="heading 1" w:locked="1" w:uiPriority="0" w:qFormat="1"/>
     <w:lsdException w:name="heading 2" w:locked="1" w:semiHidden="1" w:uiPriority="0" w:unhideWhenUsed="1" w:qFormat="1"/>
@@ -4987,7 +5435,13 @@
     <w:lsdException w:name="Salutation" w:semiHidden="1" w:unhideWhenUsed="1"/>
     <w:lsdException w:name="Strong" w:locked="1" w:uiPriority="0" w:qFormat="1"/>
     <w:lsdException w:name="Emphasis" w:locked="1" w:uiPriority="0" w:qFormat="1"/>
+    <w:lsdException w:name="HTML Keyboard" w:semiHidden="1" w:unhideWhenUsed="1"/>
     <w:lsdException w:name="Normal Table" w:semiHidden="1" w:unhideWhenUsed="1"/>
+    <w:lsdException w:name="annotation subject" w:semiHidden="1" w:unhideWhenUsed="1"/>
+    <w:lsdException w:name="No List" w:semiHidden="1" w:unhideWhenUsed="1"/>
+    <w:lsdException w:name="Outline List 1" w:semiHidden="1" w:unhideWhenUsed="1"/>
+    <w:lsdException w:name="Outline List 2" w:semiHidden="1" w:unhideWhenUsed="1"/>
+    <w:lsdException w:name="Outline List 3" w:semiHidden="1" w:unhideWhenUsed="1"/>
     <w:lsdException w:name="Table Simple 1" w:semiHidden="1" w:unhideWhenUsed="1"/>
     <w:lsdException w:name="Table Simple 2" w:semiHidden="1" w:unhideWhenUsed="1"/>
     <w:lsdException w:name="Table Simple 3" w:semiHidden="1" w:unhideWhenUsed="1"/>
@@ -5030,6 +5484,7 @@
     <w:lsdException w:name="Table Web 1" w:semiHidden="1" w:unhideWhenUsed="1"/>
     <w:lsdException w:name="Table Web 2" w:semiHidden="1" w:unhideWhenUsed="1"/>
     <w:lsdException w:name="Table Web 3" w:semiHidden="1" w:unhideWhenUsed="1"/>
+    <w:lsdException w:name="Balloon Text" w:semiHidden="1" w:unhideWhenUsed="1"/>
     <w:lsdException w:name="Table Grid" w:locked="1" w:uiPriority="0"/>
     <w:lsdException w:name="Table Theme" w:semiHidden="1" w:unhideWhenUsed="1"/>
     <w:lsdException w:name="Placeholder Text" w:semiHidden="1"/>
@@ -5247,6 +5702,11 @@
     <w:lsdException w:name="List Table 5 Dark Accent 6" w:uiPriority="50"/>
     <w:lsdException w:name="List Table 6 Colorful Accent 6" w:uiPriority="51"/>
     <w:lsdException w:name="List Table 7 Colorful Accent 6" w:uiPriority="52"/>
+    <w:lsdException w:name="Mention" w:semiHidden="1" w:unhideWhenUsed="1"/>
+    <w:lsdException w:name="Smart Hyperlink" w:semiHidden="1" w:unhideWhenUsed="1"/>
+    <w:lsdException w:name="Hashtag" w:semiHidden="1" w:unhideWhenUsed="1"/>
+    <w:lsdException w:name="Unresolved Mention" w:semiHidden="1" w:unhideWhenUsed="1"/>
+    <w:lsdException w:name="Smart Link" w:semiHidden="1" w:unhideWhenUsed="1"/>
   </w:latentStyles>
   <w:style w:type="paragraph" w:default="1" w:styleId="a">
     <w:name w:val="Normal"/>

</xml_diff>